<commit_message>
Refactoring - new code listing added
</commit_message>
<xml_diff>
--- a/LW1/MtranReportLW1.docx
+++ b/LW1/MtranReportLW1.docx
@@ -12382,7 +12382,6 @@
         </w:rPr>
         <w:t>.</w:t>
       </w:r>
-      <w:proofErr w:type="spellStart"/>
       <w:r>
         <w:rPr>
           <w:rFonts w:ascii="Courier New" w:hAnsi="Courier New" w:cs="Courier New"/>
@@ -12392,7 +12391,6 @@
         </w:rPr>
         <w:t>h</w:t>
       </w:r>
-      <w:proofErr w:type="spellEnd"/>
       <w:r>
         <w:rPr>
           <w:rFonts w:ascii="Courier New" w:hAnsi="Courier New" w:cs="Courier New"/>
@@ -16701,6 +16699,7 @@
           <w:rFonts w:ascii="Courier New" w:hAnsi="Courier New" w:cs="Courier New"/>
           <w:sz w:val="20"/>
           <w:szCs w:val="20"/>
+          <w:lang w:val="en-US"/>
         </w:rPr>
       </w:pPr>
       <w:r>
@@ -16711,6 +16710,2910 @@
           <w:lang w:val="en-US"/>
         </w:rPr>
         <w:t>};</w:t>
+      </w:r>
+    </w:p>
+    <w:p>
+      <w:pPr>
+        <w:widowControl w:val="0"/>
+        <w:autoSpaceDE w:val="0"/>
+        <w:autoSpaceDN w:val="0"/>
+        <w:spacing w:after="0" w:line="240" w:lineRule="auto"/>
+        <w:outlineLvl w:val="0"/>
+        <w:rPr>
+          <w:rFonts w:ascii="Courier New" w:hAnsi="Courier New" w:cs="Courier New"/>
+          <w:sz w:val="20"/>
+          <w:szCs w:val="20"/>
+          <w:lang w:val="en-US"/>
+        </w:rPr>
+      </w:pPr>
+    </w:p>
+    <w:p>
+      <w:pPr>
+        <w:widowControl w:val="0"/>
+        <w:autoSpaceDE w:val="0"/>
+        <w:autoSpaceDN w:val="0"/>
+        <w:spacing w:after="0" w:line="240" w:lineRule="auto"/>
+        <w:outlineLvl w:val="0"/>
+        <w:rPr>
+          <w:rFonts w:ascii="Times New Roman" w:hAnsi="Times New Roman" w:cs="Times New Roman"/>
+          <w:sz w:val="28"/>
+          <w:szCs w:val="28"/>
+        </w:rPr>
+      </w:pPr>
+      <w:r>
+        <w:rPr>
+          <w:rFonts w:ascii="Times New Roman" w:hAnsi="Times New Roman" w:cs="Times New Roman"/>
+          <w:sz w:val="28"/>
+          <w:szCs w:val="28"/>
+        </w:rPr>
+        <w:br/>
+      </w:r>
+      <w:r>
+        <w:rPr>
+          <w:rFonts w:ascii="Times New Roman" w:hAnsi="Times New Roman" w:cs="Times New Roman"/>
+          <w:sz w:val="28"/>
+          <w:szCs w:val="28"/>
+        </w:rPr>
+        <w:t>Листинг 3 – Пр</w:t>
+      </w:r>
+      <w:r>
+        <w:rPr>
+          <w:rFonts w:ascii="Times New Roman" w:hAnsi="Times New Roman" w:cs="Times New Roman"/>
+          <w:sz w:val="28"/>
+          <w:szCs w:val="28"/>
+        </w:rPr>
+        <w:t>имер программы на С++ со структурой, классами</w:t>
+      </w:r>
+    </w:p>
+    <w:p>
+      <w:pPr>
+        <w:widowControl w:val="0"/>
+        <w:autoSpaceDE w:val="0"/>
+        <w:autoSpaceDN w:val="0"/>
+        <w:spacing w:after="0" w:line="240" w:lineRule="auto"/>
+        <w:outlineLvl w:val="0"/>
+        <w:rPr>
+          <w:rFonts w:ascii="Courier New" w:hAnsi="Courier New" w:cs="Courier New"/>
+          <w:sz w:val="20"/>
+          <w:szCs w:val="20"/>
+        </w:rPr>
+      </w:pPr>
+      <w:r>
+        <w:rPr>
+          <w:rFonts w:ascii="Courier New" w:hAnsi="Courier New" w:cs="Courier New"/>
+          <w:sz w:val="20"/>
+          <w:szCs w:val="20"/>
+        </w:rPr>
+        <w:t>#</w:t>
+      </w:r>
+      <w:r>
+        <w:rPr>
+          <w:rFonts w:ascii="Courier New" w:hAnsi="Courier New" w:cs="Courier New"/>
+          <w:sz w:val="20"/>
+          <w:szCs w:val="20"/>
+          <w:lang w:val="en-US"/>
+        </w:rPr>
+        <w:t>include</w:t>
+      </w:r>
+      <w:r>
+        <w:rPr>
+          <w:rFonts w:ascii="Courier New" w:hAnsi="Courier New" w:cs="Courier New"/>
+          <w:sz w:val="20"/>
+          <w:szCs w:val="20"/>
+        </w:rPr>
+        <w:t xml:space="preserve"> &lt;</w:t>
+      </w:r>
+      <w:r>
+        <w:rPr>
+          <w:rFonts w:ascii="Courier New" w:hAnsi="Courier New" w:cs="Courier New"/>
+          <w:sz w:val="20"/>
+          <w:szCs w:val="20"/>
+          <w:lang w:val="en-US"/>
+        </w:rPr>
+        <w:t>iostream</w:t>
+      </w:r>
+      <w:r>
+        <w:rPr>
+          <w:rFonts w:ascii="Courier New" w:hAnsi="Courier New" w:cs="Courier New"/>
+          <w:sz w:val="20"/>
+          <w:szCs w:val="20"/>
+        </w:rPr>
+        <w:t>&gt;</w:t>
+      </w:r>
+    </w:p>
+    <w:p>
+      <w:pPr>
+        <w:widowControl w:val="0"/>
+        <w:autoSpaceDE w:val="0"/>
+        <w:autoSpaceDN w:val="0"/>
+        <w:spacing w:after="0" w:line="240" w:lineRule="auto"/>
+        <w:outlineLvl w:val="0"/>
+        <w:rPr>
+          <w:rFonts w:ascii="Courier New" w:hAnsi="Courier New" w:cs="Courier New"/>
+          <w:sz w:val="20"/>
+          <w:szCs w:val="20"/>
+          <w:lang w:val="en-US"/>
+        </w:rPr>
+      </w:pPr>
+      <w:r>
+        <w:rPr>
+          <w:rFonts w:ascii="Courier New" w:hAnsi="Courier New" w:cs="Courier New"/>
+          <w:sz w:val="20"/>
+          <w:szCs w:val="20"/>
+          <w:lang w:val="en-US"/>
+        </w:rPr>
+        <w:t>class Cloud {</w:t>
+      </w:r>
+    </w:p>
+    <w:p>
+      <w:pPr>
+        <w:widowControl w:val="0"/>
+        <w:autoSpaceDE w:val="0"/>
+        <w:autoSpaceDN w:val="0"/>
+        <w:spacing w:after="0" w:line="240" w:lineRule="auto"/>
+        <w:outlineLvl w:val="0"/>
+        <w:rPr>
+          <w:rFonts w:ascii="Courier New" w:hAnsi="Courier New" w:cs="Courier New"/>
+          <w:sz w:val="20"/>
+          <w:szCs w:val="20"/>
+          <w:lang w:val="en-US"/>
+        </w:rPr>
+      </w:pPr>
+      <w:r>
+        <w:rPr>
+          <w:rFonts w:ascii="Courier New" w:hAnsi="Courier New" w:cs="Courier New"/>
+          <w:sz w:val="20"/>
+          <w:szCs w:val="20"/>
+          <w:lang w:val="en-US"/>
+        </w:rPr>
+        <w:t>private:</w:t>
+      </w:r>
+    </w:p>
+    <w:p>
+      <w:pPr>
+        <w:widowControl w:val="0"/>
+        <w:autoSpaceDE w:val="0"/>
+        <w:autoSpaceDN w:val="0"/>
+        <w:spacing w:after="0" w:line="240" w:lineRule="auto"/>
+        <w:outlineLvl w:val="0"/>
+        <w:rPr>
+          <w:rFonts w:ascii="Courier New" w:hAnsi="Courier New" w:cs="Courier New"/>
+          <w:sz w:val="20"/>
+          <w:szCs w:val="20"/>
+          <w:lang w:val="en-US"/>
+        </w:rPr>
+      </w:pPr>
+      <w:r>
+        <w:rPr>
+          <w:rFonts w:ascii="Courier New" w:hAnsi="Courier New" w:cs="Courier New"/>
+          <w:sz w:val="20"/>
+          <w:szCs w:val="20"/>
+          <w:lang w:val="en-US"/>
+        </w:rPr>
+        <w:t xml:space="preserve">    int density;</w:t>
+      </w:r>
+    </w:p>
+    <w:p>
+      <w:pPr>
+        <w:widowControl w:val="0"/>
+        <w:autoSpaceDE w:val="0"/>
+        <w:autoSpaceDN w:val="0"/>
+        <w:spacing w:after="0" w:line="240" w:lineRule="auto"/>
+        <w:outlineLvl w:val="0"/>
+        <w:rPr>
+          <w:rFonts w:ascii="Courier New" w:hAnsi="Courier New" w:cs="Courier New"/>
+          <w:sz w:val="20"/>
+          <w:szCs w:val="20"/>
+          <w:lang w:val="en-US"/>
+        </w:rPr>
+      </w:pPr>
+      <w:r>
+        <w:rPr>
+          <w:rFonts w:ascii="Courier New" w:hAnsi="Courier New" w:cs="Courier New"/>
+          <w:sz w:val="20"/>
+          <w:szCs w:val="20"/>
+          <w:lang w:val="en-US"/>
+        </w:rPr>
+        <w:t xml:space="preserve">    int volume;</w:t>
+      </w:r>
+    </w:p>
+    <w:p>
+      <w:pPr>
+        <w:widowControl w:val="0"/>
+        <w:autoSpaceDE w:val="0"/>
+        <w:autoSpaceDN w:val="0"/>
+        <w:spacing w:after="0" w:line="240" w:lineRule="auto"/>
+        <w:outlineLvl w:val="0"/>
+        <w:rPr>
+          <w:rFonts w:ascii="Courier New" w:hAnsi="Courier New" w:cs="Courier New"/>
+          <w:sz w:val="20"/>
+          <w:szCs w:val="20"/>
+          <w:lang w:val="en-US"/>
+        </w:rPr>
+      </w:pPr>
+      <w:r>
+        <w:rPr>
+          <w:rFonts w:ascii="Courier New" w:hAnsi="Courier New" w:cs="Courier New"/>
+          <w:sz w:val="20"/>
+          <w:szCs w:val="20"/>
+          <w:lang w:val="en-US"/>
+        </w:rPr>
+        <w:t>public:</w:t>
+      </w:r>
+    </w:p>
+    <w:p>
+      <w:pPr>
+        <w:widowControl w:val="0"/>
+        <w:autoSpaceDE w:val="0"/>
+        <w:autoSpaceDN w:val="0"/>
+        <w:spacing w:after="0" w:line="240" w:lineRule="auto"/>
+        <w:outlineLvl w:val="0"/>
+        <w:rPr>
+          <w:rFonts w:ascii="Courier New" w:hAnsi="Courier New" w:cs="Courier New"/>
+          <w:sz w:val="20"/>
+          <w:szCs w:val="20"/>
+          <w:lang w:val="en-US"/>
+        </w:rPr>
+      </w:pPr>
+      <w:r>
+        <w:rPr>
+          <w:rFonts w:ascii="Courier New" w:hAnsi="Courier New" w:cs="Courier New"/>
+          <w:sz w:val="20"/>
+          <w:szCs w:val="20"/>
+          <w:lang w:val="en-US"/>
+        </w:rPr>
+        <w:t xml:space="preserve">    </w:t>
+      </w:r>
+      <w:proofErr w:type="gramStart"/>
+      <w:r>
+        <w:rPr>
+          <w:rFonts w:ascii="Courier New" w:hAnsi="Courier New" w:cs="Courier New"/>
+          <w:sz w:val="20"/>
+          <w:szCs w:val="20"/>
+          <w:lang w:val="en-US"/>
+        </w:rPr>
+        <w:t>Cloud(</w:t>
+      </w:r>
+      <w:proofErr w:type="gramEnd"/>
+      <w:r>
+        <w:rPr>
+          <w:rFonts w:ascii="Courier New" w:hAnsi="Courier New" w:cs="Courier New"/>
+          <w:sz w:val="20"/>
+          <w:szCs w:val="20"/>
+          <w:lang w:val="en-US"/>
+        </w:rPr>
+        <w:t>int d, int v){}</w:t>
+      </w:r>
+    </w:p>
+    <w:p>
+      <w:pPr>
+        <w:widowControl w:val="0"/>
+        <w:autoSpaceDE w:val="0"/>
+        <w:autoSpaceDN w:val="0"/>
+        <w:spacing w:after="0" w:line="240" w:lineRule="auto"/>
+        <w:outlineLvl w:val="0"/>
+        <w:rPr>
+          <w:rFonts w:ascii="Courier New" w:hAnsi="Courier New" w:cs="Courier New"/>
+          <w:sz w:val="20"/>
+          <w:szCs w:val="20"/>
+          <w:lang w:val="en-US"/>
+        </w:rPr>
+      </w:pPr>
+      <w:r>
+        <w:rPr>
+          <w:rFonts w:ascii="Courier New" w:hAnsi="Courier New" w:cs="Courier New"/>
+          <w:sz w:val="20"/>
+          <w:szCs w:val="20"/>
+          <w:lang w:val="en-US"/>
+        </w:rPr>
+        <w:t xml:space="preserve">    void </w:t>
+      </w:r>
+      <w:proofErr w:type="spellStart"/>
+      <w:proofErr w:type="gramStart"/>
+      <w:r>
+        <w:rPr>
+          <w:rFonts w:ascii="Courier New" w:hAnsi="Courier New" w:cs="Courier New"/>
+          <w:sz w:val="20"/>
+          <w:szCs w:val="20"/>
+          <w:lang w:val="en-US"/>
+        </w:rPr>
+        <w:t>setDensity</w:t>
+      </w:r>
+      <w:proofErr w:type="spellEnd"/>
+      <w:r>
+        <w:rPr>
+          <w:rFonts w:ascii="Courier New" w:hAnsi="Courier New" w:cs="Courier New"/>
+          <w:sz w:val="20"/>
+          <w:szCs w:val="20"/>
+          <w:lang w:val="en-US"/>
+        </w:rPr>
+        <w:t>(</w:t>
+      </w:r>
+      <w:proofErr w:type="gramEnd"/>
+      <w:r>
+        <w:rPr>
+          <w:rFonts w:ascii="Courier New" w:hAnsi="Courier New" w:cs="Courier New"/>
+          <w:sz w:val="20"/>
+          <w:szCs w:val="20"/>
+          <w:lang w:val="en-US"/>
+        </w:rPr>
+        <w:t>int d) { density=d; }</w:t>
+      </w:r>
+    </w:p>
+    <w:p>
+      <w:pPr>
+        <w:widowControl w:val="0"/>
+        <w:autoSpaceDE w:val="0"/>
+        <w:autoSpaceDN w:val="0"/>
+        <w:spacing w:after="0" w:line="240" w:lineRule="auto"/>
+        <w:outlineLvl w:val="0"/>
+        <w:rPr>
+          <w:rFonts w:ascii="Courier New" w:hAnsi="Courier New" w:cs="Courier New"/>
+          <w:sz w:val="20"/>
+          <w:szCs w:val="20"/>
+          <w:lang w:val="en-US"/>
+        </w:rPr>
+      </w:pPr>
+      <w:r>
+        <w:rPr>
+          <w:rFonts w:ascii="Courier New" w:hAnsi="Courier New" w:cs="Courier New"/>
+          <w:sz w:val="20"/>
+          <w:szCs w:val="20"/>
+          <w:lang w:val="en-US"/>
+        </w:rPr>
+        <w:t xml:space="preserve">    void </w:t>
+      </w:r>
+      <w:proofErr w:type="spellStart"/>
+      <w:proofErr w:type="gramStart"/>
+      <w:r>
+        <w:rPr>
+          <w:rFonts w:ascii="Courier New" w:hAnsi="Courier New" w:cs="Courier New"/>
+          <w:sz w:val="20"/>
+          <w:szCs w:val="20"/>
+          <w:lang w:val="en-US"/>
+        </w:rPr>
+        <w:t>setVolume</w:t>
+      </w:r>
+      <w:proofErr w:type="spellEnd"/>
+      <w:r>
+        <w:rPr>
+          <w:rFonts w:ascii="Courier New" w:hAnsi="Courier New" w:cs="Courier New"/>
+          <w:sz w:val="20"/>
+          <w:szCs w:val="20"/>
+          <w:lang w:val="en-US"/>
+        </w:rPr>
+        <w:t>(</w:t>
+      </w:r>
+      <w:proofErr w:type="gramEnd"/>
+      <w:r>
+        <w:rPr>
+          <w:rFonts w:ascii="Courier New" w:hAnsi="Courier New" w:cs="Courier New"/>
+          <w:sz w:val="20"/>
+          <w:szCs w:val="20"/>
+          <w:lang w:val="en-US"/>
+        </w:rPr>
+        <w:t>int v) { volume=v; }</w:t>
+      </w:r>
+    </w:p>
+    <w:p>
+      <w:pPr>
+        <w:widowControl w:val="0"/>
+        <w:autoSpaceDE w:val="0"/>
+        <w:autoSpaceDN w:val="0"/>
+        <w:spacing w:after="0" w:line="240" w:lineRule="auto"/>
+        <w:outlineLvl w:val="0"/>
+        <w:rPr>
+          <w:rFonts w:ascii="Courier New" w:hAnsi="Courier New" w:cs="Courier New"/>
+          <w:sz w:val="20"/>
+          <w:szCs w:val="20"/>
+          <w:lang w:val="en-US"/>
+        </w:rPr>
+      </w:pPr>
+      <w:r>
+        <w:rPr>
+          <w:rFonts w:ascii="Courier New" w:hAnsi="Courier New" w:cs="Courier New"/>
+          <w:sz w:val="20"/>
+          <w:szCs w:val="20"/>
+          <w:lang w:val="en-US"/>
+        </w:rPr>
+        <w:t xml:space="preserve">    int </w:t>
+      </w:r>
+      <w:proofErr w:type="spellStart"/>
+      <w:proofErr w:type="gramStart"/>
+      <w:r>
+        <w:rPr>
+          <w:rFonts w:ascii="Courier New" w:hAnsi="Courier New" w:cs="Courier New"/>
+          <w:sz w:val="20"/>
+          <w:szCs w:val="20"/>
+          <w:lang w:val="en-US"/>
+        </w:rPr>
+        <w:t>getDensity</w:t>
+      </w:r>
+      <w:proofErr w:type="spellEnd"/>
+      <w:r>
+        <w:rPr>
+          <w:rFonts w:ascii="Courier New" w:hAnsi="Courier New" w:cs="Courier New"/>
+          <w:sz w:val="20"/>
+          <w:szCs w:val="20"/>
+          <w:lang w:val="en-US"/>
+        </w:rPr>
+        <w:t>(</w:t>
+      </w:r>
+      <w:proofErr w:type="gramEnd"/>
+      <w:r>
+        <w:rPr>
+          <w:rFonts w:ascii="Courier New" w:hAnsi="Courier New" w:cs="Courier New"/>
+          <w:sz w:val="20"/>
+          <w:szCs w:val="20"/>
+          <w:lang w:val="en-US"/>
+        </w:rPr>
+        <w:t>) const { return density; }</w:t>
+      </w:r>
+    </w:p>
+    <w:p>
+      <w:pPr>
+        <w:widowControl w:val="0"/>
+        <w:autoSpaceDE w:val="0"/>
+        <w:autoSpaceDN w:val="0"/>
+        <w:spacing w:after="0" w:line="240" w:lineRule="auto"/>
+        <w:outlineLvl w:val="0"/>
+        <w:rPr>
+          <w:rFonts w:ascii="Courier New" w:hAnsi="Courier New" w:cs="Courier New"/>
+          <w:sz w:val="20"/>
+          <w:szCs w:val="20"/>
+          <w:lang w:val="en-US"/>
+        </w:rPr>
+      </w:pPr>
+      <w:r>
+        <w:rPr>
+          <w:rFonts w:ascii="Courier New" w:hAnsi="Courier New" w:cs="Courier New"/>
+          <w:sz w:val="20"/>
+          <w:szCs w:val="20"/>
+          <w:lang w:val="en-US"/>
+        </w:rPr>
+        <w:t xml:space="preserve">    int </w:t>
+      </w:r>
+      <w:proofErr w:type="spellStart"/>
+      <w:proofErr w:type="gramStart"/>
+      <w:r>
+        <w:rPr>
+          <w:rFonts w:ascii="Courier New" w:hAnsi="Courier New" w:cs="Courier New"/>
+          <w:sz w:val="20"/>
+          <w:szCs w:val="20"/>
+          <w:lang w:val="en-US"/>
+        </w:rPr>
+        <w:t>getSquare</w:t>
+      </w:r>
+      <w:proofErr w:type="spellEnd"/>
+      <w:r>
+        <w:rPr>
+          <w:rFonts w:ascii="Courier New" w:hAnsi="Courier New" w:cs="Courier New"/>
+          <w:sz w:val="20"/>
+          <w:szCs w:val="20"/>
+          <w:lang w:val="en-US"/>
+        </w:rPr>
+        <w:t>(</w:t>
+      </w:r>
+      <w:proofErr w:type="gramEnd"/>
+      <w:r>
+        <w:rPr>
+          <w:rFonts w:ascii="Courier New" w:hAnsi="Courier New" w:cs="Courier New"/>
+          <w:sz w:val="20"/>
+          <w:szCs w:val="20"/>
+          <w:lang w:val="en-US"/>
+        </w:rPr>
+        <w:t>) const { return square; }</w:t>
+      </w:r>
+    </w:p>
+    <w:p>
+      <w:pPr>
+        <w:widowControl w:val="0"/>
+        <w:autoSpaceDE w:val="0"/>
+        <w:autoSpaceDN w:val="0"/>
+        <w:spacing w:after="0" w:line="240" w:lineRule="auto"/>
+        <w:outlineLvl w:val="0"/>
+        <w:rPr>
+          <w:rFonts w:ascii="Courier New" w:hAnsi="Courier New" w:cs="Courier New"/>
+          <w:sz w:val="20"/>
+          <w:szCs w:val="20"/>
+          <w:lang w:val="en-US"/>
+        </w:rPr>
+      </w:pPr>
+      <w:r>
+        <w:rPr>
+          <w:rFonts w:ascii="Courier New" w:hAnsi="Courier New" w:cs="Courier New"/>
+          <w:sz w:val="20"/>
+          <w:szCs w:val="20"/>
+          <w:lang w:val="en-US"/>
+        </w:rPr>
+        <w:t xml:space="preserve">    int </w:t>
+      </w:r>
+      <w:proofErr w:type="gramStart"/>
+      <w:r>
+        <w:rPr>
+          <w:rFonts w:ascii="Courier New" w:hAnsi="Courier New" w:cs="Courier New"/>
+          <w:sz w:val="20"/>
+          <w:szCs w:val="20"/>
+          <w:lang w:val="en-US"/>
+        </w:rPr>
+        <w:t>weight(</w:t>
+      </w:r>
+      <w:proofErr w:type="gramEnd"/>
+      <w:r>
+        <w:rPr>
+          <w:rFonts w:ascii="Courier New" w:hAnsi="Courier New" w:cs="Courier New"/>
+          <w:sz w:val="20"/>
+          <w:szCs w:val="20"/>
+          <w:lang w:val="en-US"/>
+        </w:rPr>
+        <w:t>) const { return density * volume; } // Weight of cloud</w:t>
+      </w:r>
+    </w:p>
+    <w:p>
+      <w:pPr>
+        <w:widowControl w:val="0"/>
+        <w:autoSpaceDE w:val="0"/>
+        <w:autoSpaceDN w:val="0"/>
+        <w:spacing w:after="0" w:line="240" w:lineRule="auto"/>
+        <w:outlineLvl w:val="0"/>
+        <w:rPr>
+          <w:rFonts w:ascii="Courier New" w:hAnsi="Courier New" w:cs="Courier New"/>
+          <w:sz w:val="20"/>
+          <w:szCs w:val="20"/>
+          <w:lang w:val="en-US"/>
+        </w:rPr>
+      </w:pPr>
+      <w:r>
+        <w:rPr>
+          <w:rFonts w:ascii="Courier New" w:hAnsi="Courier New" w:cs="Courier New"/>
+          <w:sz w:val="20"/>
+          <w:szCs w:val="20"/>
+          <w:lang w:val="en-US"/>
+        </w:rPr>
+        <w:t>};</w:t>
+      </w:r>
+    </w:p>
+    <w:p>
+      <w:pPr>
+        <w:widowControl w:val="0"/>
+        <w:autoSpaceDE w:val="0"/>
+        <w:autoSpaceDN w:val="0"/>
+        <w:spacing w:after="0" w:line="240" w:lineRule="auto"/>
+        <w:outlineLvl w:val="0"/>
+        <w:rPr>
+          <w:rFonts w:ascii="Courier New" w:hAnsi="Courier New" w:cs="Courier New"/>
+          <w:sz w:val="20"/>
+          <w:szCs w:val="20"/>
+          <w:lang w:val="en-US"/>
+        </w:rPr>
+      </w:pPr>
+      <w:r>
+        <w:rPr>
+          <w:rFonts w:ascii="Courier New" w:hAnsi="Courier New" w:cs="Courier New"/>
+          <w:sz w:val="20"/>
+          <w:szCs w:val="20"/>
+          <w:lang w:val="en-US"/>
+        </w:rPr>
+        <w:t xml:space="preserve">struct Bird </w:t>
+      </w:r>
+      <w:proofErr w:type="gramStart"/>
+      <w:r>
+        <w:rPr>
+          <w:rFonts w:ascii="Courier New" w:hAnsi="Courier New" w:cs="Courier New"/>
+          <w:sz w:val="20"/>
+          <w:szCs w:val="20"/>
+          <w:lang w:val="en-US"/>
+        </w:rPr>
+        <w:t>{ /</w:t>
+      </w:r>
+      <w:proofErr w:type="gramEnd"/>
+      <w:r>
+        <w:rPr>
+          <w:rFonts w:ascii="Courier New" w:hAnsi="Courier New" w:cs="Courier New"/>
+          <w:sz w:val="20"/>
+          <w:szCs w:val="20"/>
+          <w:lang w:val="en-US"/>
+        </w:rPr>
+        <w:t>/ Hello</w:t>
+      </w:r>
+    </w:p>
+    <w:p>
+      <w:pPr>
+        <w:widowControl w:val="0"/>
+        <w:autoSpaceDE w:val="0"/>
+        <w:autoSpaceDN w:val="0"/>
+        <w:spacing w:after="0" w:line="240" w:lineRule="auto"/>
+        <w:outlineLvl w:val="0"/>
+        <w:rPr>
+          <w:rFonts w:ascii="Courier New" w:hAnsi="Courier New" w:cs="Courier New"/>
+          <w:sz w:val="20"/>
+          <w:szCs w:val="20"/>
+          <w:lang w:val="en-US"/>
+        </w:rPr>
+      </w:pPr>
+      <w:r>
+        <w:rPr>
+          <w:rFonts w:ascii="Courier New" w:hAnsi="Courier New" w:cs="Courier New"/>
+          <w:sz w:val="20"/>
+          <w:szCs w:val="20"/>
+          <w:lang w:val="en-US"/>
+        </w:rPr>
+        <w:lastRenderedPageBreak/>
+        <w:t xml:space="preserve">    char </w:t>
+      </w:r>
+      <w:proofErr w:type="gramStart"/>
+      <w:r>
+        <w:rPr>
+          <w:rFonts w:ascii="Courier New" w:hAnsi="Courier New" w:cs="Courier New"/>
+          <w:sz w:val="20"/>
+          <w:szCs w:val="20"/>
+          <w:lang w:val="en-US"/>
+        </w:rPr>
+        <w:t>name[</w:t>
+      </w:r>
+      <w:proofErr w:type="gramEnd"/>
+      <w:r>
+        <w:rPr>
+          <w:rFonts w:ascii="Courier New" w:hAnsi="Courier New" w:cs="Courier New"/>
+          <w:sz w:val="20"/>
+          <w:szCs w:val="20"/>
+          <w:lang w:val="en-US"/>
+        </w:rPr>
+        <w:t>30];</w:t>
+      </w:r>
+    </w:p>
+    <w:p>
+      <w:pPr>
+        <w:widowControl w:val="0"/>
+        <w:autoSpaceDE w:val="0"/>
+        <w:autoSpaceDN w:val="0"/>
+        <w:spacing w:after="0" w:line="240" w:lineRule="auto"/>
+        <w:outlineLvl w:val="0"/>
+        <w:rPr>
+          <w:rFonts w:ascii="Courier New" w:hAnsi="Courier New" w:cs="Courier New"/>
+          <w:sz w:val="20"/>
+          <w:szCs w:val="20"/>
+          <w:lang w:val="en-US"/>
+        </w:rPr>
+      </w:pPr>
+      <w:r>
+        <w:rPr>
+          <w:rFonts w:ascii="Courier New" w:hAnsi="Courier New" w:cs="Courier New"/>
+          <w:sz w:val="20"/>
+          <w:szCs w:val="20"/>
+          <w:lang w:val="en-US"/>
+        </w:rPr>
+        <w:t xml:space="preserve">    int speed;</w:t>
+      </w:r>
+    </w:p>
+    <w:p>
+      <w:pPr>
+        <w:widowControl w:val="0"/>
+        <w:autoSpaceDE w:val="0"/>
+        <w:autoSpaceDN w:val="0"/>
+        <w:spacing w:after="0" w:line="240" w:lineRule="auto"/>
+        <w:outlineLvl w:val="0"/>
+        <w:rPr>
+          <w:rFonts w:ascii="Courier New" w:hAnsi="Courier New" w:cs="Courier New"/>
+          <w:sz w:val="20"/>
+          <w:szCs w:val="20"/>
+          <w:lang w:val="en-US"/>
+        </w:rPr>
+      </w:pPr>
+      <w:r>
+        <w:rPr>
+          <w:rFonts w:ascii="Courier New" w:hAnsi="Courier New" w:cs="Courier New"/>
+          <w:sz w:val="20"/>
+          <w:szCs w:val="20"/>
+          <w:lang w:val="en-US"/>
+        </w:rPr>
+        <w:t>};</w:t>
+      </w:r>
+    </w:p>
+    <w:p>
+      <w:pPr>
+        <w:widowControl w:val="0"/>
+        <w:autoSpaceDE w:val="0"/>
+        <w:autoSpaceDN w:val="0"/>
+        <w:spacing w:after="0" w:line="240" w:lineRule="auto"/>
+        <w:outlineLvl w:val="0"/>
+        <w:rPr>
+          <w:rFonts w:ascii="Courier New" w:hAnsi="Courier New" w:cs="Courier New"/>
+          <w:sz w:val="20"/>
+          <w:szCs w:val="20"/>
+          <w:lang w:val="en-US"/>
+        </w:rPr>
+      </w:pPr>
+    </w:p>
+    <w:p>
+      <w:pPr>
+        <w:widowControl w:val="0"/>
+        <w:autoSpaceDE w:val="0"/>
+        <w:autoSpaceDN w:val="0"/>
+        <w:spacing w:after="0" w:line="240" w:lineRule="auto"/>
+        <w:outlineLvl w:val="0"/>
+        <w:rPr>
+          <w:rFonts w:ascii="Courier New" w:hAnsi="Courier New" w:cs="Courier New"/>
+          <w:sz w:val="20"/>
+          <w:szCs w:val="20"/>
+          <w:lang w:val="en-US"/>
+        </w:rPr>
+      </w:pPr>
+      <w:r>
+        <w:rPr>
+          <w:rFonts w:ascii="Courier New" w:hAnsi="Courier New" w:cs="Courier New"/>
+          <w:sz w:val="20"/>
+          <w:szCs w:val="20"/>
+          <w:lang w:val="en-US"/>
+        </w:rPr>
+        <w:t>/*</w:t>
+      </w:r>
+    </w:p>
+    <w:p>
+      <w:pPr>
+        <w:widowControl w:val="0"/>
+        <w:autoSpaceDE w:val="0"/>
+        <w:autoSpaceDN w:val="0"/>
+        <w:spacing w:after="0" w:line="240" w:lineRule="auto"/>
+        <w:outlineLvl w:val="0"/>
+        <w:rPr>
+          <w:rFonts w:ascii="Courier New" w:hAnsi="Courier New" w:cs="Courier New"/>
+          <w:sz w:val="20"/>
+          <w:szCs w:val="20"/>
+          <w:lang w:val="en-US"/>
+        </w:rPr>
+      </w:pPr>
+      <w:r>
+        <w:rPr>
+          <w:rFonts w:ascii="Courier New" w:hAnsi="Courier New" w:cs="Courier New"/>
+          <w:sz w:val="20"/>
+          <w:szCs w:val="20"/>
+          <w:lang w:val="en-US"/>
+        </w:rPr>
+        <w:t>Hello again!!</w:t>
+      </w:r>
+    </w:p>
+    <w:p>
+      <w:pPr>
+        <w:widowControl w:val="0"/>
+        <w:autoSpaceDE w:val="0"/>
+        <w:autoSpaceDN w:val="0"/>
+        <w:spacing w:after="0" w:line="240" w:lineRule="auto"/>
+        <w:outlineLvl w:val="0"/>
+        <w:rPr>
+          <w:rFonts w:ascii="Courier New" w:hAnsi="Courier New" w:cs="Courier New"/>
+          <w:sz w:val="20"/>
+          <w:szCs w:val="20"/>
+          <w:lang w:val="en-US"/>
+        </w:rPr>
+      </w:pPr>
+      <w:r>
+        <w:rPr>
+          <w:rFonts w:ascii="Courier New" w:hAnsi="Courier New" w:cs="Courier New"/>
+          <w:sz w:val="20"/>
+          <w:szCs w:val="20"/>
+          <w:lang w:val="en-US"/>
+        </w:rPr>
+        <w:t>*/</w:t>
+      </w:r>
+    </w:p>
+    <w:p>
+      <w:pPr>
+        <w:widowControl w:val="0"/>
+        <w:autoSpaceDE w:val="0"/>
+        <w:autoSpaceDN w:val="0"/>
+        <w:spacing w:after="0" w:line="240" w:lineRule="auto"/>
+        <w:outlineLvl w:val="0"/>
+        <w:rPr>
+          <w:rFonts w:ascii="Courier New" w:hAnsi="Courier New" w:cs="Courier New"/>
+          <w:sz w:val="20"/>
+          <w:szCs w:val="20"/>
+          <w:lang w:val="en-US"/>
+        </w:rPr>
+      </w:pPr>
+      <w:r>
+        <w:rPr>
+          <w:rFonts w:ascii="Courier New" w:hAnsi="Courier New" w:cs="Courier New"/>
+          <w:sz w:val="20"/>
+          <w:szCs w:val="20"/>
+          <w:lang w:val="en-US"/>
+        </w:rPr>
+        <w:t xml:space="preserve">int </w:t>
+      </w:r>
+      <w:proofErr w:type="gramStart"/>
+      <w:r>
+        <w:rPr>
+          <w:rFonts w:ascii="Courier New" w:hAnsi="Courier New" w:cs="Courier New"/>
+          <w:sz w:val="20"/>
+          <w:szCs w:val="20"/>
+          <w:lang w:val="en-US"/>
+        </w:rPr>
+        <w:t>main(</w:t>
+      </w:r>
+      <w:proofErr w:type="gramEnd"/>
+      <w:r>
+        <w:rPr>
+          <w:rFonts w:ascii="Courier New" w:hAnsi="Courier New" w:cs="Courier New"/>
+          <w:sz w:val="20"/>
+          <w:szCs w:val="20"/>
+          <w:lang w:val="en-US"/>
+        </w:rPr>
+        <w:t>) {</w:t>
+      </w:r>
+    </w:p>
+    <w:p>
+      <w:pPr>
+        <w:widowControl w:val="0"/>
+        <w:autoSpaceDE w:val="0"/>
+        <w:autoSpaceDN w:val="0"/>
+        <w:spacing w:after="0" w:line="240" w:lineRule="auto"/>
+        <w:outlineLvl w:val="0"/>
+        <w:rPr>
+          <w:rFonts w:ascii="Courier New" w:hAnsi="Courier New" w:cs="Courier New"/>
+          <w:sz w:val="20"/>
+          <w:szCs w:val="20"/>
+          <w:lang w:val="en-US"/>
+        </w:rPr>
+      </w:pPr>
+      <w:r>
+        <w:rPr>
+          <w:rFonts w:ascii="Courier New" w:hAnsi="Courier New" w:cs="Courier New"/>
+          <w:sz w:val="20"/>
+          <w:szCs w:val="20"/>
+          <w:lang w:val="en-US"/>
+        </w:rPr>
+        <w:t xml:space="preserve">    float a = 3.79;</w:t>
+      </w:r>
+    </w:p>
+    <w:p>
+      <w:pPr>
+        <w:widowControl w:val="0"/>
+        <w:autoSpaceDE w:val="0"/>
+        <w:autoSpaceDN w:val="0"/>
+        <w:spacing w:after="0" w:line="240" w:lineRule="auto"/>
+        <w:outlineLvl w:val="0"/>
+        <w:rPr>
+          <w:rFonts w:ascii="Courier New" w:hAnsi="Courier New" w:cs="Courier New"/>
+          <w:sz w:val="20"/>
+          <w:szCs w:val="20"/>
+          <w:lang w:val="en-US"/>
+        </w:rPr>
+      </w:pPr>
+      <w:r>
+        <w:rPr>
+          <w:rFonts w:ascii="Courier New" w:hAnsi="Courier New" w:cs="Courier New"/>
+          <w:sz w:val="20"/>
+          <w:szCs w:val="20"/>
+          <w:lang w:val="en-US"/>
+        </w:rPr>
+        <w:t xml:space="preserve">    int* </w:t>
+      </w:r>
+      <w:proofErr w:type="spellStart"/>
+      <w:r>
+        <w:rPr>
+          <w:rFonts w:ascii="Courier New" w:hAnsi="Courier New" w:cs="Courier New"/>
+          <w:sz w:val="20"/>
+          <w:szCs w:val="20"/>
+          <w:lang w:val="en-US"/>
+        </w:rPr>
+        <w:t>ptr</w:t>
+      </w:r>
+      <w:proofErr w:type="spellEnd"/>
+      <w:r>
+        <w:rPr>
+          <w:rFonts w:ascii="Courier New" w:hAnsi="Courier New" w:cs="Courier New"/>
+          <w:sz w:val="20"/>
+          <w:szCs w:val="20"/>
+          <w:lang w:val="en-US"/>
+        </w:rPr>
+        <w:t xml:space="preserve"> = </w:t>
+      </w:r>
+      <w:proofErr w:type="spellStart"/>
+      <w:r>
+        <w:rPr>
+          <w:rFonts w:ascii="Courier New" w:hAnsi="Courier New" w:cs="Courier New"/>
+          <w:sz w:val="20"/>
+          <w:szCs w:val="20"/>
+          <w:lang w:val="en-US"/>
+        </w:rPr>
+        <w:t>nullptr</w:t>
+      </w:r>
+      <w:proofErr w:type="spellEnd"/>
+      <w:r>
+        <w:rPr>
+          <w:rFonts w:ascii="Courier New" w:hAnsi="Courier New" w:cs="Courier New"/>
+          <w:sz w:val="20"/>
+          <w:szCs w:val="20"/>
+          <w:lang w:val="en-US"/>
+        </w:rPr>
+        <w:t>;</w:t>
+      </w:r>
+    </w:p>
+    <w:p>
+      <w:pPr>
+        <w:widowControl w:val="0"/>
+        <w:autoSpaceDE w:val="0"/>
+        <w:autoSpaceDN w:val="0"/>
+        <w:spacing w:after="0" w:line="240" w:lineRule="auto"/>
+        <w:outlineLvl w:val="0"/>
+        <w:rPr>
+          <w:rFonts w:ascii="Courier New" w:hAnsi="Courier New" w:cs="Courier New"/>
+          <w:sz w:val="20"/>
+          <w:szCs w:val="20"/>
+          <w:lang w:val="en-US"/>
+        </w:rPr>
+      </w:pPr>
+      <w:r>
+        <w:rPr>
+          <w:rFonts w:ascii="Courier New" w:hAnsi="Courier New" w:cs="Courier New"/>
+          <w:sz w:val="20"/>
+          <w:szCs w:val="20"/>
+          <w:lang w:val="en-US"/>
+        </w:rPr>
+        <w:t xml:space="preserve">    auto z = 0B</w:t>
+      </w:r>
+      <w:proofErr w:type="gramStart"/>
+      <w:r>
+        <w:rPr>
+          <w:rFonts w:ascii="Courier New" w:hAnsi="Courier New" w:cs="Courier New"/>
+          <w:sz w:val="20"/>
+          <w:szCs w:val="20"/>
+          <w:lang w:val="en-US"/>
+        </w:rPr>
+        <w:t>001101 ;</w:t>
+      </w:r>
+      <w:proofErr w:type="gramEnd"/>
+    </w:p>
+    <w:p>
+      <w:pPr>
+        <w:widowControl w:val="0"/>
+        <w:autoSpaceDE w:val="0"/>
+        <w:autoSpaceDN w:val="0"/>
+        <w:spacing w:after="0" w:line="240" w:lineRule="auto"/>
+        <w:outlineLvl w:val="0"/>
+        <w:rPr>
+          <w:rFonts w:ascii="Courier New" w:hAnsi="Courier New" w:cs="Courier New"/>
+          <w:sz w:val="20"/>
+          <w:szCs w:val="20"/>
+          <w:lang w:val="en-US"/>
+        </w:rPr>
+      </w:pPr>
+      <w:r>
+        <w:rPr>
+          <w:rFonts w:ascii="Courier New" w:hAnsi="Courier New" w:cs="Courier New"/>
+          <w:sz w:val="20"/>
+          <w:szCs w:val="20"/>
+          <w:lang w:val="en-US"/>
+        </w:rPr>
+        <w:t xml:space="preserve">    int x = 2;</w:t>
+      </w:r>
+    </w:p>
+    <w:p>
+      <w:pPr>
+        <w:widowControl w:val="0"/>
+        <w:autoSpaceDE w:val="0"/>
+        <w:autoSpaceDN w:val="0"/>
+        <w:spacing w:after="0" w:line="240" w:lineRule="auto"/>
+        <w:outlineLvl w:val="0"/>
+        <w:rPr>
+          <w:rFonts w:ascii="Courier New" w:hAnsi="Courier New" w:cs="Courier New"/>
+          <w:sz w:val="20"/>
+          <w:szCs w:val="20"/>
+          <w:lang w:val="en-US"/>
+        </w:rPr>
+      </w:pPr>
+      <w:r>
+        <w:rPr>
+          <w:rFonts w:ascii="Courier New" w:hAnsi="Courier New" w:cs="Courier New"/>
+          <w:sz w:val="20"/>
+          <w:szCs w:val="20"/>
+          <w:lang w:val="en-US"/>
+        </w:rPr>
+        <w:t xml:space="preserve">    int y = 3;</w:t>
+      </w:r>
+    </w:p>
+    <w:p>
+      <w:pPr>
+        <w:widowControl w:val="0"/>
+        <w:autoSpaceDE w:val="0"/>
+        <w:autoSpaceDN w:val="0"/>
+        <w:spacing w:after="0" w:line="240" w:lineRule="auto"/>
+        <w:outlineLvl w:val="0"/>
+        <w:rPr>
+          <w:rFonts w:ascii="Courier New" w:hAnsi="Courier New" w:cs="Courier New"/>
+          <w:sz w:val="20"/>
+          <w:szCs w:val="20"/>
+          <w:lang w:val="en-US"/>
+        </w:rPr>
+      </w:pPr>
+      <w:r>
+        <w:rPr>
+          <w:rFonts w:ascii="Courier New" w:hAnsi="Courier New" w:cs="Courier New"/>
+          <w:sz w:val="20"/>
+          <w:szCs w:val="20"/>
+          <w:lang w:val="en-US"/>
+        </w:rPr>
+        <w:t xml:space="preserve">    x = x + y;</w:t>
+      </w:r>
+    </w:p>
+    <w:p>
+      <w:pPr>
+        <w:widowControl w:val="0"/>
+        <w:autoSpaceDE w:val="0"/>
+        <w:autoSpaceDN w:val="0"/>
+        <w:spacing w:after="0" w:line="240" w:lineRule="auto"/>
+        <w:outlineLvl w:val="0"/>
+        <w:rPr>
+          <w:rFonts w:ascii="Courier New" w:hAnsi="Courier New" w:cs="Courier New"/>
+          <w:sz w:val="20"/>
+          <w:szCs w:val="20"/>
+          <w:lang w:val="en-US"/>
+        </w:rPr>
+      </w:pPr>
+    </w:p>
+    <w:p>
+      <w:pPr>
+        <w:widowControl w:val="0"/>
+        <w:autoSpaceDE w:val="0"/>
+        <w:autoSpaceDN w:val="0"/>
+        <w:spacing w:after="0" w:line="240" w:lineRule="auto"/>
+        <w:outlineLvl w:val="0"/>
+        <w:rPr>
+          <w:rFonts w:ascii="Courier New" w:hAnsi="Courier New" w:cs="Courier New"/>
+          <w:sz w:val="20"/>
+          <w:szCs w:val="20"/>
+          <w:lang w:val="en-US"/>
+        </w:rPr>
+      </w:pPr>
+      <w:r>
+        <w:rPr>
+          <w:rFonts w:ascii="Courier New" w:hAnsi="Courier New" w:cs="Courier New"/>
+          <w:sz w:val="20"/>
+          <w:szCs w:val="20"/>
+          <w:lang w:val="en-US"/>
+        </w:rPr>
+        <w:t xml:space="preserve">    if (x &gt; 5) {</w:t>
+      </w:r>
+    </w:p>
+    <w:p>
+      <w:pPr>
+        <w:widowControl w:val="0"/>
+        <w:autoSpaceDE w:val="0"/>
+        <w:autoSpaceDN w:val="0"/>
+        <w:spacing w:after="0" w:line="240" w:lineRule="auto"/>
+        <w:outlineLvl w:val="0"/>
+        <w:rPr>
+          <w:rFonts w:ascii="Courier New" w:hAnsi="Courier New" w:cs="Courier New"/>
+          <w:sz w:val="20"/>
+          <w:szCs w:val="20"/>
+          <w:lang w:val="en-US"/>
+        </w:rPr>
+      </w:pPr>
+      <w:r>
+        <w:rPr>
+          <w:rFonts w:ascii="Courier New" w:hAnsi="Courier New" w:cs="Courier New"/>
+          <w:sz w:val="20"/>
+          <w:szCs w:val="20"/>
+          <w:lang w:val="en-US"/>
+        </w:rPr>
+        <w:t xml:space="preserve">        </w:t>
+      </w:r>
+      <w:proofErr w:type="spellStart"/>
+      <w:proofErr w:type="gramStart"/>
+      <w:r>
+        <w:rPr>
+          <w:rFonts w:ascii="Courier New" w:hAnsi="Courier New" w:cs="Courier New"/>
+          <w:sz w:val="20"/>
+          <w:szCs w:val="20"/>
+          <w:lang w:val="en-US"/>
+        </w:rPr>
+        <w:t>printf</w:t>
+      </w:r>
+      <w:proofErr w:type="spellEnd"/>
+      <w:r>
+        <w:rPr>
+          <w:rFonts w:ascii="Courier New" w:hAnsi="Courier New" w:cs="Courier New"/>
+          <w:sz w:val="20"/>
+          <w:szCs w:val="20"/>
+          <w:lang w:val="en-US"/>
+        </w:rPr>
+        <w:t>(</w:t>
+      </w:r>
+      <w:proofErr w:type="gramEnd"/>
+      <w:r>
+        <w:rPr>
+          <w:rFonts w:ascii="Courier New" w:hAnsi="Courier New" w:cs="Courier New"/>
+          <w:sz w:val="20"/>
+          <w:szCs w:val="20"/>
+          <w:lang w:val="en-US"/>
+        </w:rPr>
+        <w:t>"x &gt; 5\n");</w:t>
+      </w:r>
+    </w:p>
+    <w:p>
+      <w:pPr>
+        <w:widowControl w:val="0"/>
+        <w:autoSpaceDE w:val="0"/>
+        <w:autoSpaceDN w:val="0"/>
+        <w:spacing w:after="0" w:line="240" w:lineRule="auto"/>
+        <w:outlineLvl w:val="0"/>
+        <w:rPr>
+          <w:rFonts w:ascii="Courier New" w:hAnsi="Courier New" w:cs="Courier New"/>
+          <w:sz w:val="20"/>
+          <w:szCs w:val="20"/>
+          <w:lang w:val="en-US"/>
+        </w:rPr>
+      </w:pPr>
+      <w:r>
+        <w:rPr>
+          <w:rFonts w:ascii="Courier New" w:hAnsi="Courier New" w:cs="Courier New"/>
+          <w:sz w:val="20"/>
+          <w:szCs w:val="20"/>
+          <w:lang w:val="en-US"/>
+        </w:rPr>
+        <w:t xml:space="preserve">    } else {</w:t>
+      </w:r>
+    </w:p>
+    <w:p>
+      <w:pPr>
+        <w:widowControl w:val="0"/>
+        <w:autoSpaceDE w:val="0"/>
+        <w:autoSpaceDN w:val="0"/>
+        <w:spacing w:after="0" w:line="240" w:lineRule="auto"/>
+        <w:outlineLvl w:val="0"/>
+        <w:rPr>
+          <w:rFonts w:ascii="Courier New" w:hAnsi="Courier New" w:cs="Courier New"/>
+          <w:sz w:val="20"/>
+          <w:szCs w:val="20"/>
+          <w:lang w:val="en-US"/>
+        </w:rPr>
+      </w:pPr>
+      <w:r>
+        <w:rPr>
+          <w:rFonts w:ascii="Courier New" w:hAnsi="Courier New" w:cs="Courier New"/>
+          <w:sz w:val="20"/>
+          <w:szCs w:val="20"/>
+          <w:lang w:val="en-US"/>
+        </w:rPr>
+        <w:t xml:space="preserve">        </w:t>
+      </w:r>
+      <w:proofErr w:type="spellStart"/>
+      <w:proofErr w:type="gramStart"/>
+      <w:r>
+        <w:rPr>
+          <w:rFonts w:ascii="Courier New" w:hAnsi="Courier New" w:cs="Courier New"/>
+          <w:sz w:val="20"/>
+          <w:szCs w:val="20"/>
+          <w:lang w:val="en-US"/>
+        </w:rPr>
+        <w:t>printf</w:t>
+      </w:r>
+      <w:proofErr w:type="spellEnd"/>
+      <w:r>
+        <w:rPr>
+          <w:rFonts w:ascii="Courier New" w:hAnsi="Courier New" w:cs="Courier New"/>
+          <w:sz w:val="20"/>
+          <w:szCs w:val="20"/>
+          <w:lang w:val="en-US"/>
+        </w:rPr>
+        <w:t>(</w:t>
+      </w:r>
+      <w:proofErr w:type="gramEnd"/>
+      <w:r>
+        <w:rPr>
+          <w:rFonts w:ascii="Courier New" w:hAnsi="Courier New" w:cs="Courier New"/>
+          <w:sz w:val="20"/>
+          <w:szCs w:val="20"/>
+          <w:lang w:val="en-US"/>
+        </w:rPr>
+        <w:t>"x &lt; 5\n");</w:t>
+      </w:r>
+    </w:p>
+    <w:p>
+      <w:pPr>
+        <w:widowControl w:val="0"/>
+        <w:autoSpaceDE w:val="0"/>
+        <w:autoSpaceDN w:val="0"/>
+        <w:spacing w:after="0" w:line="240" w:lineRule="auto"/>
+        <w:outlineLvl w:val="0"/>
+        <w:rPr>
+          <w:rFonts w:ascii="Courier New" w:hAnsi="Courier New" w:cs="Courier New"/>
+          <w:sz w:val="20"/>
+          <w:szCs w:val="20"/>
+          <w:lang w:val="en-US"/>
+        </w:rPr>
+      </w:pPr>
+      <w:r>
+        <w:rPr>
+          <w:rFonts w:ascii="Courier New" w:hAnsi="Courier New" w:cs="Courier New"/>
+          <w:sz w:val="20"/>
+          <w:szCs w:val="20"/>
+          <w:lang w:val="en-US"/>
+        </w:rPr>
+        <w:t xml:space="preserve">    }</w:t>
+      </w:r>
+    </w:p>
+    <w:p>
+      <w:pPr>
+        <w:widowControl w:val="0"/>
+        <w:autoSpaceDE w:val="0"/>
+        <w:autoSpaceDN w:val="0"/>
+        <w:spacing w:after="0" w:line="240" w:lineRule="auto"/>
+        <w:outlineLvl w:val="0"/>
+        <w:rPr>
+          <w:rFonts w:ascii="Courier New" w:hAnsi="Courier New" w:cs="Courier New"/>
+          <w:sz w:val="20"/>
+          <w:szCs w:val="20"/>
+          <w:lang w:val="en-US"/>
+        </w:rPr>
+      </w:pPr>
+    </w:p>
+    <w:p>
+      <w:pPr>
+        <w:widowControl w:val="0"/>
+        <w:autoSpaceDE w:val="0"/>
+        <w:autoSpaceDN w:val="0"/>
+        <w:spacing w:after="0" w:line="240" w:lineRule="auto"/>
+        <w:outlineLvl w:val="0"/>
+        <w:rPr>
+          <w:rFonts w:ascii="Courier New" w:hAnsi="Courier New" w:cs="Courier New"/>
+          <w:sz w:val="20"/>
+          <w:szCs w:val="20"/>
+          <w:lang w:val="en-US"/>
+        </w:rPr>
+      </w:pPr>
+      <w:r>
+        <w:rPr>
+          <w:rFonts w:ascii="Courier New" w:hAnsi="Courier New" w:cs="Courier New"/>
+          <w:sz w:val="20"/>
+          <w:szCs w:val="20"/>
+          <w:lang w:val="en-US"/>
+        </w:rPr>
+        <w:t xml:space="preserve">    Cloud </w:t>
+      </w:r>
+      <w:proofErr w:type="gramStart"/>
+      <w:r>
+        <w:rPr>
+          <w:rFonts w:ascii="Courier New" w:hAnsi="Courier New" w:cs="Courier New"/>
+          <w:sz w:val="20"/>
+          <w:szCs w:val="20"/>
+          <w:lang w:val="en-US"/>
+        </w:rPr>
+        <w:t>storm(</w:t>
+      </w:r>
+      <w:proofErr w:type="gramEnd"/>
+      <w:r>
+        <w:rPr>
+          <w:rFonts w:ascii="Courier New" w:hAnsi="Courier New" w:cs="Courier New"/>
+          <w:sz w:val="20"/>
+          <w:szCs w:val="20"/>
+          <w:lang w:val="en-US"/>
+        </w:rPr>
+        <w:t>12, 40);</w:t>
+      </w:r>
+    </w:p>
+    <w:p>
+      <w:pPr>
+        <w:widowControl w:val="0"/>
+        <w:autoSpaceDE w:val="0"/>
+        <w:autoSpaceDN w:val="0"/>
+        <w:spacing w:after="0" w:line="240" w:lineRule="auto"/>
+        <w:outlineLvl w:val="0"/>
+        <w:rPr>
+          <w:rFonts w:ascii="Courier New" w:hAnsi="Courier New" w:cs="Courier New"/>
+          <w:sz w:val="20"/>
+          <w:szCs w:val="20"/>
+          <w:lang w:val="en-US"/>
+        </w:rPr>
+      </w:pPr>
+      <w:r>
+        <w:rPr>
+          <w:rFonts w:ascii="Courier New" w:hAnsi="Courier New" w:cs="Courier New"/>
+          <w:sz w:val="20"/>
+          <w:szCs w:val="20"/>
+          <w:lang w:val="en-US"/>
+        </w:rPr>
+        <w:t xml:space="preserve">    </w:t>
+      </w:r>
+      <w:proofErr w:type="gramStart"/>
+      <w:r>
+        <w:rPr>
+          <w:rFonts w:ascii="Courier New" w:hAnsi="Courier New" w:cs="Courier New"/>
+          <w:sz w:val="20"/>
+          <w:szCs w:val="20"/>
+          <w:lang w:val="en-US"/>
+        </w:rPr>
+        <w:t>std::</w:t>
+      </w:r>
+      <w:proofErr w:type="spellStart"/>
+      <w:proofErr w:type="gramEnd"/>
+      <w:r>
+        <w:rPr>
+          <w:rFonts w:ascii="Courier New" w:hAnsi="Courier New" w:cs="Courier New"/>
+          <w:sz w:val="20"/>
+          <w:szCs w:val="20"/>
+          <w:lang w:val="en-US"/>
+        </w:rPr>
+        <w:t>cout</w:t>
+      </w:r>
+      <w:proofErr w:type="spellEnd"/>
+      <w:r>
+        <w:rPr>
+          <w:rFonts w:ascii="Courier New" w:hAnsi="Courier New" w:cs="Courier New"/>
+          <w:sz w:val="20"/>
+          <w:szCs w:val="20"/>
+          <w:lang w:val="en-US"/>
+        </w:rPr>
+        <w:t xml:space="preserve"> &lt;&lt; "Density: " &lt;&lt; </w:t>
+      </w:r>
+      <w:proofErr w:type="spellStart"/>
+      <w:r>
+        <w:rPr>
+          <w:rFonts w:ascii="Courier New" w:hAnsi="Courier New" w:cs="Courier New"/>
+          <w:sz w:val="20"/>
+          <w:szCs w:val="20"/>
+          <w:lang w:val="en-US"/>
+        </w:rPr>
+        <w:t>storm.getDensity</w:t>
+      </w:r>
+      <w:proofErr w:type="spellEnd"/>
+      <w:r>
+        <w:rPr>
+          <w:rFonts w:ascii="Courier New" w:hAnsi="Courier New" w:cs="Courier New"/>
+          <w:sz w:val="20"/>
+          <w:szCs w:val="20"/>
+          <w:lang w:val="en-US"/>
+        </w:rPr>
+        <w:t>() &lt;&lt; std::</w:t>
+      </w:r>
+      <w:proofErr w:type="spellStart"/>
+      <w:r>
+        <w:rPr>
+          <w:rFonts w:ascii="Courier New" w:hAnsi="Courier New" w:cs="Courier New"/>
+          <w:sz w:val="20"/>
+          <w:szCs w:val="20"/>
+          <w:lang w:val="en-US"/>
+        </w:rPr>
+        <w:t>endl</w:t>
+      </w:r>
+      <w:proofErr w:type="spellEnd"/>
+      <w:r>
+        <w:rPr>
+          <w:rFonts w:ascii="Courier New" w:hAnsi="Courier New" w:cs="Courier New"/>
+          <w:sz w:val="20"/>
+          <w:szCs w:val="20"/>
+          <w:lang w:val="en-US"/>
+        </w:rPr>
+        <w:t>;</w:t>
+      </w:r>
+    </w:p>
+    <w:p>
+      <w:pPr>
+        <w:widowControl w:val="0"/>
+        <w:autoSpaceDE w:val="0"/>
+        <w:autoSpaceDN w:val="0"/>
+        <w:spacing w:after="0" w:line="240" w:lineRule="auto"/>
+        <w:outlineLvl w:val="0"/>
+        <w:rPr>
+          <w:rFonts w:ascii="Courier New" w:hAnsi="Courier New" w:cs="Courier New"/>
+          <w:sz w:val="20"/>
+          <w:szCs w:val="20"/>
+          <w:lang w:val="en-US"/>
+        </w:rPr>
+      </w:pPr>
+      <w:r>
+        <w:rPr>
+          <w:rFonts w:ascii="Courier New" w:hAnsi="Courier New" w:cs="Courier New"/>
+          <w:sz w:val="20"/>
+          <w:szCs w:val="20"/>
+          <w:lang w:val="en-US"/>
+        </w:rPr>
+        <w:t xml:space="preserve">    </w:t>
+      </w:r>
+      <w:proofErr w:type="gramStart"/>
+      <w:r>
+        <w:rPr>
+          <w:rFonts w:ascii="Courier New" w:hAnsi="Courier New" w:cs="Courier New"/>
+          <w:sz w:val="20"/>
+          <w:szCs w:val="20"/>
+          <w:lang w:val="en-US"/>
+        </w:rPr>
+        <w:t>std::</w:t>
+      </w:r>
+      <w:proofErr w:type="spellStart"/>
+      <w:proofErr w:type="gramEnd"/>
+      <w:r>
+        <w:rPr>
+          <w:rFonts w:ascii="Courier New" w:hAnsi="Courier New" w:cs="Courier New"/>
+          <w:sz w:val="20"/>
+          <w:szCs w:val="20"/>
+          <w:lang w:val="en-US"/>
+        </w:rPr>
+        <w:t>cout</w:t>
+      </w:r>
+      <w:proofErr w:type="spellEnd"/>
+      <w:r>
+        <w:rPr>
+          <w:rFonts w:ascii="Courier New" w:hAnsi="Courier New" w:cs="Courier New"/>
+          <w:sz w:val="20"/>
+          <w:szCs w:val="20"/>
+          <w:lang w:val="en-US"/>
+        </w:rPr>
+        <w:t xml:space="preserve"> &lt;&lt; "Volume: " &lt;&lt; </w:t>
+      </w:r>
+      <w:proofErr w:type="spellStart"/>
+      <w:r>
+        <w:rPr>
+          <w:rFonts w:ascii="Courier New" w:hAnsi="Courier New" w:cs="Courier New"/>
+          <w:sz w:val="20"/>
+          <w:szCs w:val="20"/>
+          <w:lang w:val="en-US"/>
+        </w:rPr>
+        <w:t>storm.getHeight</w:t>
+      </w:r>
+      <w:proofErr w:type="spellEnd"/>
+      <w:r>
+        <w:rPr>
+          <w:rFonts w:ascii="Courier New" w:hAnsi="Courier New" w:cs="Courier New"/>
+          <w:sz w:val="20"/>
+          <w:szCs w:val="20"/>
+          <w:lang w:val="en-US"/>
+        </w:rPr>
+        <w:t>() &lt;&lt; std::</w:t>
+      </w:r>
+      <w:proofErr w:type="spellStart"/>
+      <w:r>
+        <w:rPr>
+          <w:rFonts w:ascii="Courier New" w:hAnsi="Courier New" w:cs="Courier New"/>
+          <w:sz w:val="20"/>
+          <w:szCs w:val="20"/>
+          <w:lang w:val="en-US"/>
+        </w:rPr>
+        <w:t>endl</w:t>
+      </w:r>
+      <w:proofErr w:type="spellEnd"/>
+      <w:r>
+        <w:rPr>
+          <w:rFonts w:ascii="Courier New" w:hAnsi="Courier New" w:cs="Courier New"/>
+          <w:sz w:val="20"/>
+          <w:szCs w:val="20"/>
+          <w:lang w:val="en-US"/>
+        </w:rPr>
+        <w:t>;</w:t>
+      </w:r>
+    </w:p>
+    <w:p>
+      <w:pPr>
+        <w:widowControl w:val="0"/>
+        <w:autoSpaceDE w:val="0"/>
+        <w:autoSpaceDN w:val="0"/>
+        <w:spacing w:after="0" w:line="240" w:lineRule="auto"/>
+        <w:outlineLvl w:val="0"/>
+        <w:rPr>
+          <w:rFonts w:ascii="Courier New" w:hAnsi="Courier New" w:cs="Courier New"/>
+          <w:sz w:val="20"/>
+          <w:szCs w:val="20"/>
+          <w:lang w:val="en-US"/>
+        </w:rPr>
+      </w:pPr>
+      <w:r>
+        <w:rPr>
+          <w:rFonts w:ascii="Courier New" w:hAnsi="Courier New" w:cs="Courier New"/>
+          <w:sz w:val="20"/>
+          <w:szCs w:val="20"/>
+          <w:lang w:val="en-US"/>
+        </w:rPr>
+        <w:t xml:space="preserve">    </w:t>
+      </w:r>
+      <w:proofErr w:type="gramStart"/>
+      <w:r>
+        <w:rPr>
+          <w:rFonts w:ascii="Courier New" w:hAnsi="Courier New" w:cs="Courier New"/>
+          <w:sz w:val="20"/>
+          <w:szCs w:val="20"/>
+          <w:lang w:val="en-US"/>
+        </w:rPr>
+        <w:t>std::</w:t>
+      </w:r>
+      <w:proofErr w:type="spellStart"/>
+      <w:proofErr w:type="gramEnd"/>
+      <w:r>
+        <w:rPr>
+          <w:rFonts w:ascii="Courier New" w:hAnsi="Courier New" w:cs="Courier New"/>
+          <w:sz w:val="20"/>
+          <w:szCs w:val="20"/>
+          <w:lang w:val="en-US"/>
+        </w:rPr>
+        <w:t>cout</w:t>
+      </w:r>
+      <w:proofErr w:type="spellEnd"/>
+      <w:r>
+        <w:rPr>
+          <w:rFonts w:ascii="Courier New" w:hAnsi="Courier New" w:cs="Courier New"/>
+          <w:sz w:val="20"/>
+          <w:szCs w:val="20"/>
+          <w:lang w:val="en-US"/>
+        </w:rPr>
+        <w:t xml:space="preserve"> &lt;&lt; "Weight of the cloud: " &lt;&lt; </w:t>
+      </w:r>
+      <w:proofErr w:type="spellStart"/>
+      <w:r>
+        <w:rPr>
+          <w:rFonts w:ascii="Courier New" w:hAnsi="Courier New" w:cs="Courier New"/>
+          <w:sz w:val="20"/>
+          <w:szCs w:val="20"/>
+          <w:lang w:val="en-US"/>
+        </w:rPr>
+        <w:t>storm.weight</w:t>
+      </w:r>
+      <w:proofErr w:type="spellEnd"/>
+      <w:r>
+        <w:rPr>
+          <w:rFonts w:ascii="Courier New" w:hAnsi="Courier New" w:cs="Courier New"/>
+          <w:sz w:val="20"/>
+          <w:szCs w:val="20"/>
+          <w:lang w:val="en-US"/>
+        </w:rPr>
+        <w:t>() &lt;&lt; std::</w:t>
+      </w:r>
+      <w:proofErr w:type="spellStart"/>
+      <w:r>
+        <w:rPr>
+          <w:rFonts w:ascii="Courier New" w:hAnsi="Courier New" w:cs="Courier New"/>
+          <w:sz w:val="20"/>
+          <w:szCs w:val="20"/>
+          <w:lang w:val="en-US"/>
+        </w:rPr>
+        <w:t>endl</w:t>
+      </w:r>
+      <w:proofErr w:type="spellEnd"/>
+      <w:r>
+        <w:rPr>
+          <w:rFonts w:ascii="Courier New" w:hAnsi="Courier New" w:cs="Courier New"/>
+          <w:sz w:val="20"/>
+          <w:szCs w:val="20"/>
+          <w:lang w:val="en-US"/>
+        </w:rPr>
+        <w:t>;</w:t>
+      </w:r>
+    </w:p>
+    <w:p>
+      <w:pPr>
+        <w:widowControl w:val="0"/>
+        <w:autoSpaceDE w:val="0"/>
+        <w:autoSpaceDN w:val="0"/>
+        <w:spacing w:after="0" w:line="240" w:lineRule="auto"/>
+        <w:outlineLvl w:val="0"/>
+        <w:rPr>
+          <w:rFonts w:ascii="Courier New" w:hAnsi="Courier New" w:cs="Courier New"/>
+          <w:sz w:val="20"/>
+          <w:szCs w:val="20"/>
+          <w:lang w:val="en-US"/>
+        </w:rPr>
+      </w:pPr>
+      <w:r>
+        <w:rPr>
+          <w:rFonts w:ascii="Courier New" w:hAnsi="Courier New" w:cs="Courier New"/>
+          <w:sz w:val="20"/>
+          <w:szCs w:val="20"/>
+          <w:lang w:val="en-US"/>
+        </w:rPr>
+        <w:t xml:space="preserve">    </w:t>
+      </w:r>
+      <w:proofErr w:type="spellStart"/>
+      <w:proofErr w:type="gramStart"/>
+      <w:r>
+        <w:rPr>
+          <w:rFonts w:ascii="Courier New" w:hAnsi="Courier New" w:cs="Courier New"/>
+          <w:sz w:val="20"/>
+          <w:szCs w:val="20"/>
+          <w:lang w:val="en-US"/>
+        </w:rPr>
+        <w:t>rect.setDensity</w:t>
+      </w:r>
+      <w:proofErr w:type="spellEnd"/>
+      <w:proofErr w:type="gramEnd"/>
+      <w:r>
+        <w:rPr>
+          <w:rFonts w:ascii="Courier New" w:hAnsi="Courier New" w:cs="Courier New"/>
+          <w:sz w:val="20"/>
+          <w:szCs w:val="20"/>
+          <w:lang w:val="en-US"/>
+        </w:rPr>
+        <w:t>(7);</w:t>
+      </w:r>
+    </w:p>
+    <w:p>
+      <w:pPr>
+        <w:widowControl w:val="0"/>
+        <w:autoSpaceDE w:val="0"/>
+        <w:autoSpaceDN w:val="0"/>
+        <w:spacing w:after="0" w:line="240" w:lineRule="auto"/>
+        <w:outlineLvl w:val="0"/>
+        <w:rPr>
+          <w:rFonts w:ascii="Courier New" w:hAnsi="Courier New" w:cs="Courier New"/>
+          <w:sz w:val="20"/>
+          <w:szCs w:val="20"/>
+          <w:lang w:val="en-US"/>
+        </w:rPr>
+      </w:pPr>
+      <w:r>
+        <w:rPr>
+          <w:rFonts w:ascii="Courier New" w:hAnsi="Courier New" w:cs="Courier New"/>
+          <w:sz w:val="20"/>
+          <w:szCs w:val="20"/>
+          <w:lang w:val="en-US"/>
+        </w:rPr>
+        <w:t xml:space="preserve">    </w:t>
+      </w:r>
+      <w:proofErr w:type="spellStart"/>
+      <w:proofErr w:type="gramStart"/>
+      <w:r>
+        <w:rPr>
+          <w:rFonts w:ascii="Courier New" w:hAnsi="Courier New" w:cs="Courier New"/>
+          <w:sz w:val="20"/>
+          <w:szCs w:val="20"/>
+          <w:lang w:val="en-US"/>
+        </w:rPr>
+        <w:t>rect.setVolume</w:t>
+      </w:r>
+      <w:proofErr w:type="spellEnd"/>
+      <w:proofErr w:type="gramEnd"/>
+      <w:r>
+        <w:rPr>
+          <w:rFonts w:ascii="Courier New" w:hAnsi="Courier New" w:cs="Courier New"/>
+          <w:sz w:val="20"/>
+          <w:szCs w:val="20"/>
+          <w:lang w:val="en-US"/>
+        </w:rPr>
+        <w:t>(4);</w:t>
+      </w:r>
+    </w:p>
+    <w:p>
+      <w:pPr>
+        <w:widowControl w:val="0"/>
+        <w:autoSpaceDE w:val="0"/>
+        <w:autoSpaceDN w:val="0"/>
+        <w:spacing w:after="0" w:line="240" w:lineRule="auto"/>
+        <w:outlineLvl w:val="0"/>
+        <w:rPr>
+          <w:rFonts w:ascii="Courier New" w:hAnsi="Courier New" w:cs="Courier New"/>
+          <w:sz w:val="20"/>
+          <w:szCs w:val="20"/>
+          <w:lang w:val="en-US"/>
+        </w:rPr>
+      </w:pPr>
+      <w:r>
+        <w:rPr>
+          <w:rFonts w:ascii="Courier New" w:hAnsi="Courier New" w:cs="Courier New"/>
+          <w:sz w:val="20"/>
+          <w:szCs w:val="20"/>
+          <w:lang w:val="en-US"/>
+        </w:rPr>
+        <w:t xml:space="preserve">    </w:t>
+      </w:r>
+      <w:proofErr w:type="gramStart"/>
+      <w:r>
+        <w:rPr>
+          <w:rFonts w:ascii="Courier New" w:hAnsi="Courier New" w:cs="Courier New"/>
+          <w:sz w:val="20"/>
+          <w:szCs w:val="20"/>
+          <w:lang w:val="en-US"/>
+        </w:rPr>
+        <w:t>std::</w:t>
+      </w:r>
+      <w:proofErr w:type="spellStart"/>
+      <w:proofErr w:type="gramEnd"/>
+      <w:r>
+        <w:rPr>
+          <w:rFonts w:ascii="Courier New" w:hAnsi="Courier New" w:cs="Courier New"/>
+          <w:sz w:val="20"/>
+          <w:szCs w:val="20"/>
+          <w:lang w:val="en-US"/>
+        </w:rPr>
+        <w:t>cout</w:t>
+      </w:r>
+      <w:proofErr w:type="spellEnd"/>
+      <w:r>
+        <w:rPr>
+          <w:rFonts w:ascii="Courier New" w:hAnsi="Courier New" w:cs="Courier New"/>
+          <w:sz w:val="20"/>
+          <w:szCs w:val="20"/>
+          <w:lang w:val="en-US"/>
+        </w:rPr>
+        <w:t xml:space="preserve"> &lt;&lt; "Updated weight of the cloud: " &lt;&lt; </w:t>
+      </w:r>
+      <w:proofErr w:type="spellStart"/>
+      <w:r>
+        <w:rPr>
+          <w:rFonts w:ascii="Courier New" w:hAnsi="Courier New" w:cs="Courier New"/>
+          <w:sz w:val="20"/>
+          <w:szCs w:val="20"/>
+          <w:lang w:val="en-US"/>
+        </w:rPr>
+        <w:t>storm.weight</w:t>
+      </w:r>
+      <w:proofErr w:type="spellEnd"/>
+      <w:r>
+        <w:rPr>
+          <w:rFonts w:ascii="Courier New" w:hAnsi="Courier New" w:cs="Courier New"/>
+          <w:sz w:val="20"/>
+          <w:szCs w:val="20"/>
+          <w:lang w:val="en-US"/>
+        </w:rPr>
+        <w:t>() &lt;&lt; std::</w:t>
+      </w:r>
+      <w:proofErr w:type="spellStart"/>
+      <w:r>
+        <w:rPr>
+          <w:rFonts w:ascii="Courier New" w:hAnsi="Courier New" w:cs="Courier New"/>
+          <w:sz w:val="20"/>
+          <w:szCs w:val="20"/>
+          <w:lang w:val="en-US"/>
+        </w:rPr>
+        <w:t>endl</w:t>
+      </w:r>
+      <w:proofErr w:type="spellEnd"/>
+      <w:r>
+        <w:rPr>
+          <w:rFonts w:ascii="Courier New" w:hAnsi="Courier New" w:cs="Courier New"/>
+          <w:sz w:val="20"/>
+          <w:szCs w:val="20"/>
+          <w:lang w:val="en-US"/>
+        </w:rPr>
+        <w:t>;</w:t>
+      </w:r>
+    </w:p>
+    <w:p>
+      <w:pPr>
+        <w:widowControl w:val="0"/>
+        <w:autoSpaceDE w:val="0"/>
+        <w:autoSpaceDN w:val="0"/>
+        <w:spacing w:after="0" w:line="240" w:lineRule="auto"/>
+        <w:outlineLvl w:val="0"/>
+        <w:rPr>
+          <w:rFonts w:ascii="Courier New" w:hAnsi="Courier New" w:cs="Courier New"/>
+          <w:sz w:val="20"/>
+          <w:szCs w:val="20"/>
+          <w:lang w:val="en-US"/>
+        </w:rPr>
+      </w:pPr>
+      <w:r>
+        <w:rPr>
+          <w:rFonts w:ascii="Courier New" w:hAnsi="Courier New" w:cs="Courier New"/>
+          <w:sz w:val="20"/>
+          <w:szCs w:val="20"/>
+          <w:lang w:val="en-US"/>
+        </w:rPr>
+        <w:t xml:space="preserve">    int </w:t>
+      </w:r>
+      <w:proofErr w:type="gramStart"/>
+      <w:r>
+        <w:rPr>
+          <w:rFonts w:ascii="Courier New" w:hAnsi="Courier New" w:cs="Courier New"/>
+          <w:sz w:val="20"/>
+          <w:szCs w:val="20"/>
+          <w:lang w:val="en-US"/>
+        </w:rPr>
+        <w:t>numbers[</w:t>
+      </w:r>
+      <w:proofErr w:type="gramEnd"/>
+      <w:r>
+        <w:rPr>
+          <w:rFonts w:ascii="Courier New" w:hAnsi="Courier New" w:cs="Courier New"/>
+          <w:sz w:val="20"/>
+          <w:szCs w:val="20"/>
+          <w:lang w:val="en-US"/>
+        </w:rPr>
+        <w:t>4] = {1E+10, 3.8.0.2.3, 3, 4.34};</w:t>
+      </w:r>
+    </w:p>
+    <w:p>
+      <w:pPr>
+        <w:widowControl w:val="0"/>
+        <w:autoSpaceDE w:val="0"/>
+        <w:autoSpaceDN w:val="0"/>
+        <w:spacing w:after="0" w:line="240" w:lineRule="auto"/>
+        <w:outlineLvl w:val="0"/>
+        <w:rPr>
+          <w:rFonts w:ascii="Courier New" w:hAnsi="Courier New" w:cs="Courier New"/>
+          <w:sz w:val="20"/>
+          <w:szCs w:val="20"/>
+          <w:lang w:val="en-US"/>
+        </w:rPr>
+      </w:pPr>
+      <w:r>
+        <w:rPr>
+          <w:rFonts w:ascii="Courier New" w:hAnsi="Courier New" w:cs="Courier New"/>
+          <w:sz w:val="20"/>
+          <w:szCs w:val="20"/>
+          <w:lang w:val="en-US"/>
+        </w:rPr>
+        <w:t xml:space="preserve">    double 22twentyTwo = 22.22;</w:t>
+      </w:r>
+    </w:p>
+    <w:p>
+      <w:pPr>
+        <w:widowControl w:val="0"/>
+        <w:autoSpaceDE w:val="0"/>
+        <w:autoSpaceDN w:val="0"/>
+        <w:spacing w:after="0" w:line="240" w:lineRule="auto"/>
+        <w:outlineLvl w:val="0"/>
+        <w:rPr>
+          <w:rFonts w:ascii="Courier New" w:hAnsi="Courier New" w:cs="Courier New"/>
+          <w:sz w:val="20"/>
+          <w:szCs w:val="20"/>
+          <w:lang w:val="en-US"/>
+        </w:rPr>
+      </w:pPr>
+      <w:r>
+        <w:rPr>
+          <w:rFonts w:ascii="Courier New" w:hAnsi="Courier New" w:cs="Courier New"/>
+          <w:sz w:val="20"/>
+          <w:szCs w:val="20"/>
+          <w:lang w:val="en-US"/>
+        </w:rPr>
+        <w:t xml:space="preserve">    char </w:t>
+      </w:r>
+      <w:proofErr w:type="gramStart"/>
+      <w:r>
+        <w:rPr>
+          <w:rFonts w:ascii="Courier New" w:hAnsi="Courier New" w:cs="Courier New"/>
+          <w:sz w:val="20"/>
+          <w:szCs w:val="20"/>
+          <w:lang w:val="en-US"/>
+        </w:rPr>
+        <w:t>letters[</w:t>
+      </w:r>
+      <w:proofErr w:type="gramEnd"/>
+      <w:r>
+        <w:rPr>
+          <w:rFonts w:ascii="Courier New" w:hAnsi="Courier New" w:cs="Courier New"/>
+          <w:sz w:val="20"/>
+          <w:szCs w:val="20"/>
+          <w:lang w:val="en-US"/>
+        </w:rPr>
+        <w:t>2] = {'a', '\n'};</w:t>
+      </w:r>
+    </w:p>
+    <w:p>
+      <w:pPr>
+        <w:widowControl w:val="0"/>
+        <w:autoSpaceDE w:val="0"/>
+        <w:autoSpaceDN w:val="0"/>
+        <w:spacing w:after="0" w:line="240" w:lineRule="auto"/>
+        <w:outlineLvl w:val="0"/>
+        <w:rPr>
+          <w:rFonts w:ascii="Courier New" w:hAnsi="Courier New" w:cs="Courier New"/>
+          <w:sz w:val="20"/>
+          <w:szCs w:val="20"/>
+          <w:lang w:val="en-US"/>
+        </w:rPr>
+      </w:pPr>
+      <w:r>
+        <w:rPr>
+          <w:rFonts w:ascii="Courier New" w:hAnsi="Courier New" w:cs="Courier New"/>
+          <w:sz w:val="20"/>
+          <w:szCs w:val="20"/>
+          <w:lang w:val="en-US"/>
+        </w:rPr>
+        <w:t xml:space="preserve">    struct Bird nightingale = {"Earl", 30};</w:t>
+      </w:r>
+    </w:p>
+    <w:p>
+      <w:pPr>
+        <w:widowControl w:val="0"/>
+        <w:autoSpaceDE w:val="0"/>
+        <w:autoSpaceDN w:val="0"/>
+        <w:spacing w:after="0" w:line="240" w:lineRule="auto"/>
+        <w:outlineLvl w:val="0"/>
+        <w:rPr>
+          <w:rFonts w:ascii="Courier New" w:hAnsi="Courier New" w:cs="Courier New"/>
+          <w:sz w:val="20"/>
+          <w:szCs w:val="20"/>
+          <w:lang w:val="en-US"/>
+        </w:rPr>
+      </w:pPr>
+      <w:r>
+        <w:rPr>
+          <w:rFonts w:ascii="Courier New" w:hAnsi="Courier New" w:cs="Courier New"/>
+          <w:sz w:val="20"/>
+          <w:szCs w:val="20"/>
+          <w:lang w:val="en-US"/>
+        </w:rPr>
+        <w:t xml:space="preserve">    </w:t>
+      </w:r>
+      <w:proofErr w:type="spellStart"/>
+      <w:proofErr w:type="gramStart"/>
+      <w:r>
+        <w:rPr>
+          <w:rFonts w:ascii="Courier New" w:hAnsi="Courier New" w:cs="Courier New"/>
+          <w:sz w:val="20"/>
+          <w:szCs w:val="20"/>
+          <w:lang w:val="en-US"/>
+        </w:rPr>
+        <w:t>printf</w:t>
+      </w:r>
+      <w:proofErr w:type="spellEnd"/>
+      <w:r>
+        <w:rPr>
+          <w:rFonts w:ascii="Courier New" w:hAnsi="Courier New" w:cs="Courier New"/>
+          <w:sz w:val="20"/>
+          <w:szCs w:val="20"/>
+          <w:lang w:val="en-US"/>
+        </w:rPr>
+        <w:t>(</w:t>
+      </w:r>
+      <w:proofErr w:type="gramEnd"/>
+      <w:r>
+        <w:rPr>
+          <w:rFonts w:ascii="Courier New" w:hAnsi="Courier New" w:cs="Courier New"/>
+          <w:sz w:val="20"/>
+          <w:szCs w:val="20"/>
+          <w:lang w:val="en-US"/>
+        </w:rPr>
+        <w:t>"Bird's name: %s\n", nightingale.name);</w:t>
+      </w:r>
+    </w:p>
+    <w:p>
+      <w:pPr>
+        <w:widowControl w:val="0"/>
+        <w:autoSpaceDE w:val="0"/>
+        <w:autoSpaceDN w:val="0"/>
+        <w:spacing w:after="0" w:line="240" w:lineRule="auto"/>
+        <w:outlineLvl w:val="0"/>
+        <w:rPr>
+          <w:rFonts w:ascii="Courier New" w:hAnsi="Courier New" w:cs="Courier New"/>
+          <w:sz w:val="20"/>
+          <w:szCs w:val="20"/>
+          <w:lang w:val="en-US"/>
+        </w:rPr>
+      </w:pPr>
+      <w:r>
+        <w:rPr>
+          <w:rFonts w:ascii="Courier New" w:hAnsi="Courier New" w:cs="Courier New"/>
+          <w:sz w:val="20"/>
+          <w:szCs w:val="20"/>
+          <w:lang w:val="en-US"/>
+        </w:rPr>
+        <w:t xml:space="preserve">    </w:t>
+      </w:r>
+      <w:proofErr w:type="spellStart"/>
+      <w:proofErr w:type="gramStart"/>
+      <w:r>
+        <w:rPr>
+          <w:rFonts w:ascii="Courier New" w:hAnsi="Courier New" w:cs="Courier New"/>
+          <w:sz w:val="20"/>
+          <w:szCs w:val="20"/>
+          <w:lang w:val="en-US"/>
+        </w:rPr>
+        <w:t>printf</w:t>
+      </w:r>
+      <w:proofErr w:type="spellEnd"/>
+      <w:r>
+        <w:rPr>
+          <w:rFonts w:ascii="Courier New" w:hAnsi="Courier New" w:cs="Courier New"/>
+          <w:sz w:val="20"/>
+          <w:szCs w:val="20"/>
+          <w:lang w:val="en-US"/>
+        </w:rPr>
+        <w:t>(</w:t>
+      </w:r>
+      <w:proofErr w:type="gramEnd"/>
+      <w:r>
+        <w:rPr>
+          <w:rFonts w:ascii="Courier New" w:hAnsi="Courier New" w:cs="Courier New"/>
+          <w:sz w:val="20"/>
+          <w:szCs w:val="20"/>
+          <w:lang w:val="en-US"/>
+        </w:rPr>
+        <w:t xml:space="preserve">"Bird's speed: %d\n", </w:t>
+      </w:r>
+      <w:proofErr w:type="spellStart"/>
+      <w:r>
+        <w:rPr>
+          <w:rFonts w:ascii="Courier New" w:hAnsi="Courier New" w:cs="Courier New"/>
+          <w:sz w:val="20"/>
+          <w:szCs w:val="20"/>
+          <w:lang w:val="en-US"/>
+        </w:rPr>
+        <w:t>nightingale.speed</w:t>
+      </w:r>
+      <w:proofErr w:type="spellEnd"/>
+      <w:r>
+        <w:rPr>
+          <w:rFonts w:ascii="Courier New" w:hAnsi="Courier New" w:cs="Courier New"/>
+          <w:sz w:val="20"/>
+          <w:szCs w:val="20"/>
+          <w:lang w:val="en-US"/>
+        </w:rPr>
+        <w:t>);</w:t>
+      </w:r>
+    </w:p>
+    <w:p>
+      <w:pPr>
+        <w:widowControl w:val="0"/>
+        <w:autoSpaceDE w:val="0"/>
+        <w:autoSpaceDN w:val="0"/>
+        <w:spacing w:after="0" w:line="240" w:lineRule="auto"/>
+        <w:outlineLvl w:val="0"/>
+        <w:rPr>
+          <w:rFonts w:ascii="Courier New" w:hAnsi="Courier New" w:cs="Courier New"/>
+          <w:sz w:val="20"/>
+          <w:szCs w:val="20"/>
+          <w:lang w:val="en-US"/>
+        </w:rPr>
+      </w:pPr>
+      <w:r>
+        <w:rPr>
+          <w:rFonts w:ascii="Courier New" w:hAnsi="Courier New" w:cs="Courier New"/>
+          <w:sz w:val="20"/>
+          <w:szCs w:val="20"/>
+          <w:lang w:val="en-US"/>
+        </w:rPr>
+        <w:t xml:space="preserve">    for (int </w:t>
+      </w:r>
+      <w:proofErr w:type="spellStart"/>
+      <w:r>
+        <w:rPr>
+          <w:rFonts w:ascii="Courier New" w:hAnsi="Courier New" w:cs="Courier New"/>
+          <w:sz w:val="20"/>
+          <w:szCs w:val="20"/>
+          <w:lang w:val="en-US"/>
+        </w:rPr>
+        <w:t>i</w:t>
+      </w:r>
+      <w:proofErr w:type="spellEnd"/>
+      <w:r>
+        <w:rPr>
+          <w:rFonts w:ascii="Courier New" w:hAnsi="Courier New" w:cs="Courier New"/>
+          <w:sz w:val="20"/>
+          <w:szCs w:val="20"/>
+          <w:lang w:val="en-US"/>
+        </w:rPr>
+        <w:t xml:space="preserve"> =0; </w:t>
+      </w:r>
+      <w:proofErr w:type="spellStart"/>
+      <w:r>
+        <w:rPr>
+          <w:rFonts w:ascii="Courier New" w:hAnsi="Courier New" w:cs="Courier New"/>
+          <w:sz w:val="20"/>
+          <w:szCs w:val="20"/>
+          <w:lang w:val="en-US"/>
+        </w:rPr>
+        <w:t>i</w:t>
+      </w:r>
+      <w:proofErr w:type="spellEnd"/>
+      <w:r>
+        <w:rPr>
+          <w:rFonts w:ascii="Courier New" w:hAnsi="Courier New" w:cs="Courier New"/>
+          <w:sz w:val="20"/>
+          <w:szCs w:val="20"/>
+          <w:lang w:val="en-US"/>
+        </w:rPr>
+        <w:t xml:space="preserve">&lt; 4; </w:t>
+      </w:r>
+      <w:proofErr w:type="spellStart"/>
+      <w:r>
+        <w:rPr>
+          <w:rFonts w:ascii="Courier New" w:hAnsi="Courier New" w:cs="Courier New"/>
+          <w:sz w:val="20"/>
+          <w:szCs w:val="20"/>
+          <w:lang w:val="en-US"/>
+        </w:rPr>
+        <w:t>i</w:t>
+      </w:r>
+      <w:proofErr w:type="spellEnd"/>
+      <w:r>
+        <w:rPr>
+          <w:rFonts w:ascii="Courier New" w:hAnsi="Courier New" w:cs="Courier New"/>
+          <w:sz w:val="20"/>
+          <w:szCs w:val="20"/>
+          <w:lang w:val="en-US"/>
+        </w:rPr>
+        <w:t>++) {</w:t>
+      </w:r>
+    </w:p>
+    <w:p>
+      <w:pPr>
+        <w:widowControl w:val="0"/>
+        <w:autoSpaceDE w:val="0"/>
+        <w:autoSpaceDN w:val="0"/>
+        <w:spacing w:after="0" w:line="240" w:lineRule="auto"/>
+        <w:outlineLvl w:val="0"/>
+        <w:rPr>
+          <w:rFonts w:ascii="Courier New" w:hAnsi="Courier New" w:cs="Courier New"/>
+          <w:sz w:val="20"/>
+          <w:szCs w:val="20"/>
+          <w:lang w:val="en-US"/>
+        </w:rPr>
+      </w:pPr>
+      <w:r>
+        <w:rPr>
+          <w:rFonts w:ascii="Courier New" w:hAnsi="Courier New" w:cs="Courier New"/>
+          <w:sz w:val="20"/>
+          <w:szCs w:val="20"/>
+          <w:lang w:val="en-US"/>
+        </w:rPr>
+        <w:t xml:space="preserve">        </w:t>
+      </w:r>
+      <w:proofErr w:type="gramStart"/>
+      <w:r>
+        <w:rPr>
+          <w:rFonts w:ascii="Courier New" w:hAnsi="Courier New" w:cs="Courier New"/>
+          <w:sz w:val="20"/>
+          <w:szCs w:val="20"/>
+          <w:lang w:val="en-US"/>
+        </w:rPr>
+        <w:t>std::</w:t>
+      </w:r>
+      <w:proofErr w:type="spellStart"/>
+      <w:proofErr w:type="gramEnd"/>
+      <w:r>
+        <w:rPr>
+          <w:rFonts w:ascii="Courier New" w:hAnsi="Courier New" w:cs="Courier New"/>
+          <w:sz w:val="20"/>
+          <w:szCs w:val="20"/>
+          <w:lang w:val="en-US"/>
+        </w:rPr>
+        <w:t>cout</w:t>
+      </w:r>
+      <w:proofErr w:type="spellEnd"/>
+      <w:r>
+        <w:rPr>
+          <w:rFonts w:ascii="Courier New" w:hAnsi="Courier New" w:cs="Courier New"/>
+          <w:sz w:val="20"/>
+          <w:szCs w:val="20"/>
+          <w:lang w:val="en-US"/>
+        </w:rPr>
+        <w:t xml:space="preserve"> &lt;&lt; numbers[</w:t>
+      </w:r>
+      <w:proofErr w:type="spellStart"/>
+      <w:r>
+        <w:rPr>
+          <w:rFonts w:ascii="Courier New" w:hAnsi="Courier New" w:cs="Courier New"/>
+          <w:sz w:val="20"/>
+          <w:szCs w:val="20"/>
+          <w:lang w:val="en-US"/>
+        </w:rPr>
+        <w:t>i</w:t>
+      </w:r>
+      <w:proofErr w:type="spellEnd"/>
+      <w:r>
+        <w:rPr>
+          <w:rFonts w:ascii="Courier New" w:hAnsi="Courier New" w:cs="Courier New"/>
+          <w:sz w:val="20"/>
+          <w:szCs w:val="20"/>
+          <w:lang w:val="en-US"/>
+        </w:rPr>
+        <w:t>] &lt;&lt; "\n";</w:t>
+      </w:r>
+    </w:p>
+    <w:p>
+      <w:pPr>
+        <w:widowControl w:val="0"/>
+        <w:autoSpaceDE w:val="0"/>
+        <w:autoSpaceDN w:val="0"/>
+        <w:spacing w:after="0" w:line="240" w:lineRule="auto"/>
+        <w:outlineLvl w:val="0"/>
+        <w:rPr>
+          <w:rFonts w:ascii="Courier New" w:hAnsi="Courier New" w:cs="Courier New"/>
+          <w:sz w:val="20"/>
+          <w:szCs w:val="20"/>
+          <w:lang w:val="en-US"/>
+        </w:rPr>
+      </w:pPr>
+      <w:r>
+        <w:rPr>
+          <w:rFonts w:ascii="Courier New" w:hAnsi="Courier New" w:cs="Courier New"/>
+          <w:sz w:val="20"/>
+          <w:szCs w:val="20"/>
+          <w:lang w:val="en-US"/>
+        </w:rPr>
+        <w:t xml:space="preserve">    }</w:t>
+      </w:r>
+    </w:p>
+    <w:p>
+      <w:pPr>
+        <w:widowControl w:val="0"/>
+        <w:autoSpaceDE w:val="0"/>
+        <w:autoSpaceDN w:val="0"/>
+        <w:spacing w:after="0" w:line="240" w:lineRule="auto"/>
+        <w:outlineLvl w:val="0"/>
+        <w:rPr>
+          <w:rFonts w:ascii="Courier New" w:hAnsi="Courier New" w:cs="Courier New"/>
+          <w:sz w:val="20"/>
+          <w:szCs w:val="20"/>
+          <w:lang w:val="en-US"/>
+        </w:rPr>
+      </w:pPr>
+      <w:r>
+        <w:rPr>
+          <w:rFonts w:ascii="Courier New" w:hAnsi="Courier New" w:cs="Courier New"/>
+          <w:sz w:val="20"/>
+          <w:szCs w:val="20"/>
+          <w:lang w:val="en-US"/>
+        </w:rPr>
+        <w:t xml:space="preserve">    int j #= 0;</w:t>
+      </w:r>
+    </w:p>
+    <w:p>
+      <w:pPr>
+        <w:widowControl w:val="0"/>
+        <w:autoSpaceDE w:val="0"/>
+        <w:autoSpaceDN w:val="0"/>
+        <w:spacing w:after="0" w:line="240" w:lineRule="auto"/>
+        <w:outlineLvl w:val="0"/>
+        <w:rPr>
+          <w:rFonts w:ascii="Courier New" w:hAnsi="Courier New" w:cs="Courier New"/>
+          <w:sz w:val="20"/>
+          <w:szCs w:val="20"/>
+          <w:lang w:val="en-US"/>
+        </w:rPr>
+      </w:pPr>
+      <w:r>
+        <w:rPr>
+          <w:rFonts w:ascii="Courier New" w:hAnsi="Courier New" w:cs="Courier New"/>
+          <w:sz w:val="20"/>
+          <w:szCs w:val="20"/>
+          <w:lang w:val="en-US"/>
+        </w:rPr>
+        <w:t xml:space="preserve">    while (j &lt; 2) {</w:t>
+      </w:r>
+    </w:p>
+    <w:p>
+      <w:pPr>
+        <w:widowControl w:val="0"/>
+        <w:autoSpaceDE w:val="0"/>
+        <w:autoSpaceDN w:val="0"/>
+        <w:spacing w:after="0" w:line="240" w:lineRule="auto"/>
+        <w:outlineLvl w:val="0"/>
+        <w:rPr>
+          <w:rFonts w:ascii="Courier New" w:hAnsi="Courier New" w:cs="Courier New"/>
+          <w:sz w:val="20"/>
+          <w:szCs w:val="20"/>
+          <w:lang w:val="en-US"/>
+        </w:rPr>
+      </w:pPr>
+      <w:r>
+        <w:rPr>
+          <w:rFonts w:ascii="Courier New" w:hAnsi="Courier New" w:cs="Courier New"/>
+          <w:sz w:val="20"/>
+          <w:szCs w:val="20"/>
+          <w:lang w:val="en-US"/>
+        </w:rPr>
+        <w:t xml:space="preserve">        </w:t>
+      </w:r>
+      <w:proofErr w:type="spellStart"/>
+      <w:proofErr w:type="gramStart"/>
+      <w:r>
+        <w:rPr>
+          <w:rFonts w:ascii="Courier New" w:hAnsi="Courier New" w:cs="Courier New"/>
+          <w:sz w:val="20"/>
+          <w:szCs w:val="20"/>
+          <w:lang w:val="en-US"/>
+        </w:rPr>
+        <w:t>printf</w:t>
+      </w:r>
+      <w:proofErr w:type="spellEnd"/>
+      <w:r>
+        <w:rPr>
+          <w:rFonts w:ascii="Courier New" w:hAnsi="Courier New" w:cs="Courier New"/>
+          <w:sz w:val="20"/>
+          <w:szCs w:val="20"/>
+          <w:lang w:val="en-US"/>
+        </w:rPr>
+        <w:t>(</w:t>
+      </w:r>
+      <w:proofErr w:type="gramEnd"/>
+      <w:r>
+        <w:rPr>
+          <w:rFonts w:ascii="Courier New" w:hAnsi="Courier New" w:cs="Courier New"/>
+          <w:sz w:val="20"/>
+          <w:szCs w:val="20"/>
+          <w:lang w:val="en-US"/>
+        </w:rPr>
+        <w:t>"%c ", letters[j]);</w:t>
+      </w:r>
+    </w:p>
+    <w:p>
+      <w:pPr>
+        <w:widowControl w:val="0"/>
+        <w:autoSpaceDE w:val="0"/>
+        <w:autoSpaceDN w:val="0"/>
+        <w:spacing w:after="0" w:line="240" w:lineRule="auto"/>
+        <w:outlineLvl w:val="0"/>
+        <w:rPr>
+          <w:rFonts w:ascii="Courier New" w:hAnsi="Courier New" w:cs="Courier New"/>
+          <w:sz w:val="20"/>
+          <w:szCs w:val="20"/>
+          <w:lang w:val="en-US"/>
+        </w:rPr>
+      </w:pPr>
+      <w:r>
+        <w:rPr>
+          <w:rFonts w:ascii="Courier New" w:hAnsi="Courier New" w:cs="Courier New"/>
+          <w:sz w:val="20"/>
+          <w:szCs w:val="20"/>
+          <w:lang w:val="en-US"/>
+        </w:rPr>
+        <w:t xml:space="preserve">        </w:t>
+      </w:r>
+      <w:proofErr w:type="spellStart"/>
+      <w:r>
+        <w:rPr>
+          <w:rFonts w:ascii="Courier New" w:hAnsi="Courier New" w:cs="Courier New"/>
+          <w:sz w:val="20"/>
+          <w:szCs w:val="20"/>
+          <w:lang w:val="en-US"/>
+        </w:rPr>
+        <w:t>j++</w:t>
+      </w:r>
+      <w:proofErr w:type="spellEnd"/>
+      <w:r>
+        <w:rPr>
+          <w:rFonts w:ascii="Courier New" w:hAnsi="Courier New" w:cs="Courier New"/>
+          <w:sz w:val="20"/>
+          <w:szCs w:val="20"/>
+          <w:lang w:val="en-US"/>
+        </w:rPr>
+        <w:t>;</w:t>
+      </w:r>
+    </w:p>
+    <w:p>
+      <w:pPr>
+        <w:widowControl w:val="0"/>
+        <w:autoSpaceDE w:val="0"/>
+        <w:autoSpaceDN w:val="0"/>
+        <w:spacing w:after="0" w:line="240" w:lineRule="auto"/>
+        <w:outlineLvl w:val="0"/>
+        <w:rPr>
+          <w:rFonts w:ascii="Courier New" w:hAnsi="Courier New" w:cs="Courier New"/>
+          <w:sz w:val="20"/>
+          <w:szCs w:val="20"/>
+          <w:lang w:val="en-US"/>
+        </w:rPr>
+      </w:pPr>
+      <w:r>
+        <w:rPr>
+          <w:rFonts w:ascii="Courier New" w:hAnsi="Courier New" w:cs="Courier New"/>
+          <w:sz w:val="20"/>
+          <w:szCs w:val="20"/>
+          <w:lang w:val="en-US"/>
+        </w:rPr>
+        <w:t xml:space="preserve">    }</w:t>
+      </w:r>
+    </w:p>
+    <w:p>
+      <w:pPr>
+        <w:widowControl w:val="0"/>
+        <w:autoSpaceDE w:val="0"/>
+        <w:autoSpaceDN w:val="0"/>
+        <w:spacing w:after="0" w:line="240" w:lineRule="auto"/>
+        <w:outlineLvl w:val="0"/>
+        <w:rPr>
+          <w:rFonts w:ascii="Courier New" w:hAnsi="Courier New" w:cs="Courier New"/>
+          <w:sz w:val="20"/>
+          <w:szCs w:val="20"/>
+          <w:lang w:val="en-US"/>
+        </w:rPr>
+      </w:pPr>
+      <w:r>
+        <w:rPr>
+          <w:rFonts w:ascii="Courier New" w:hAnsi="Courier New" w:cs="Courier New"/>
+          <w:sz w:val="20"/>
+          <w:szCs w:val="20"/>
+          <w:lang w:val="en-US"/>
+        </w:rPr>
+        <w:t xml:space="preserve">    double switch = 10;</w:t>
+      </w:r>
+    </w:p>
+    <w:p>
+      <w:pPr>
+        <w:widowControl w:val="0"/>
+        <w:autoSpaceDE w:val="0"/>
+        <w:autoSpaceDN w:val="0"/>
+        <w:spacing w:after="0" w:line="240" w:lineRule="auto"/>
+        <w:outlineLvl w:val="0"/>
+        <w:rPr>
+          <w:rFonts w:ascii="Courier New" w:hAnsi="Courier New" w:cs="Courier New"/>
+          <w:sz w:val="20"/>
+          <w:szCs w:val="20"/>
+          <w:lang w:val="en-US"/>
+        </w:rPr>
+      </w:pPr>
+      <w:r>
+        <w:rPr>
+          <w:rFonts w:ascii="Courier New" w:hAnsi="Courier New" w:cs="Courier New"/>
+          <w:sz w:val="20"/>
+          <w:szCs w:val="20"/>
+          <w:lang w:val="en-US"/>
+        </w:rPr>
+        <w:t xml:space="preserve">    char word = 'C';</w:t>
+      </w:r>
+    </w:p>
+    <w:p>
+      <w:pPr>
+        <w:widowControl w:val="0"/>
+        <w:autoSpaceDE w:val="0"/>
+        <w:autoSpaceDN w:val="0"/>
+        <w:spacing w:after="0" w:line="240" w:lineRule="auto"/>
+        <w:outlineLvl w:val="0"/>
+        <w:rPr>
+          <w:rFonts w:ascii="Courier New" w:hAnsi="Courier New" w:cs="Courier New"/>
+          <w:sz w:val="20"/>
+          <w:szCs w:val="20"/>
+          <w:lang w:val="en-US"/>
+        </w:rPr>
+      </w:pPr>
+      <w:r>
+        <w:rPr>
+          <w:rFonts w:ascii="Courier New" w:hAnsi="Courier New" w:cs="Courier New"/>
+          <w:sz w:val="20"/>
+          <w:szCs w:val="20"/>
+          <w:lang w:val="en-US"/>
+        </w:rPr>
+        <w:t xml:space="preserve">    switch (word) {</w:t>
+      </w:r>
+    </w:p>
+    <w:p>
+      <w:pPr>
+        <w:widowControl w:val="0"/>
+        <w:autoSpaceDE w:val="0"/>
+        <w:autoSpaceDN w:val="0"/>
+        <w:spacing w:after="0" w:line="240" w:lineRule="auto"/>
+        <w:outlineLvl w:val="0"/>
+        <w:rPr>
+          <w:rFonts w:ascii="Courier New" w:hAnsi="Courier New" w:cs="Courier New"/>
+          <w:sz w:val="20"/>
+          <w:szCs w:val="20"/>
+          <w:lang w:val="en-US"/>
+        </w:rPr>
+      </w:pPr>
+      <w:r>
+        <w:rPr>
+          <w:rFonts w:ascii="Courier New" w:hAnsi="Courier New" w:cs="Courier New"/>
+          <w:sz w:val="20"/>
+          <w:szCs w:val="20"/>
+          <w:lang w:val="en-US"/>
+        </w:rPr>
+        <w:t xml:space="preserve">        case 'A':</w:t>
+      </w:r>
+    </w:p>
+    <w:p>
+      <w:pPr>
+        <w:widowControl w:val="0"/>
+        <w:autoSpaceDE w:val="0"/>
+        <w:autoSpaceDN w:val="0"/>
+        <w:spacing w:after="0" w:line="240" w:lineRule="auto"/>
+        <w:outlineLvl w:val="0"/>
+        <w:rPr>
+          <w:rFonts w:ascii="Courier New" w:hAnsi="Courier New" w:cs="Courier New"/>
+          <w:sz w:val="20"/>
+          <w:szCs w:val="20"/>
+          <w:lang w:val="en-US"/>
+        </w:rPr>
+      </w:pPr>
+      <w:r>
+        <w:rPr>
+          <w:rFonts w:ascii="Courier New" w:hAnsi="Courier New" w:cs="Courier New"/>
+          <w:sz w:val="20"/>
+          <w:szCs w:val="20"/>
+          <w:lang w:val="en-US"/>
+        </w:rPr>
+        <w:t xml:space="preserve">            </w:t>
+      </w:r>
+      <w:proofErr w:type="spellStart"/>
+      <w:proofErr w:type="gramStart"/>
+      <w:r>
+        <w:rPr>
+          <w:rFonts w:ascii="Courier New" w:hAnsi="Courier New" w:cs="Courier New"/>
+          <w:sz w:val="20"/>
+          <w:szCs w:val="20"/>
+          <w:lang w:val="en-US"/>
+        </w:rPr>
+        <w:t>printf</w:t>
+      </w:r>
+      <w:proofErr w:type="spellEnd"/>
+      <w:r>
+        <w:rPr>
+          <w:rFonts w:ascii="Courier New" w:hAnsi="Courier New" w:cs="Courier New"/>
+          <w:sz w:val="20"/>
+          <w:szCs w:val="20"/>
+          <w:lang w:val="en-US"/>
+        </w:rPr>
+        <w:t>(</w:t>
+      </w:r>
+      <w:proofErr w:type="gramEnd"/>
+      <w:r>
+        <w:rPr>
+          <w:rFonts w:ascii="Courier New" w:hAnsi="Courier New" w:cs="Courier New"/>
+          <w:sz w:val="20"/>
+          <w:szCs w:val="20"/>
+          <w:lang w:val="en-US"/>
+        </w:rPr>
+        <w:t>"It's A!\n");</w:t>
+      </w:r>
+    </w:p>
+    <w:p>
+      <w:pPr>
+        <w:widowControl w:val="0"/>
+        <w:autoSpaceDE w:val="0"/>
+        <w:autoSpaceDN w:val="0"/>
+        <w:spacing w:after="0" w:line="240" w:lineRule="auto"/>
+        <w:outlineLvl w:val="0"/>
+        <w:rPr>
+          <w:rFonts w:ascii="Courier New" w:hAnsi="Courier New" w:cs="Courier New"/>
+          <w:sz w:val="20"/>
+          <w:szCs w:val="20"/>
+          <w:lang w:val="en-US"/>
+        </w:rPr>
+      </w:pPr>
+      <w:r>
+        <w:rPr>
+          <w:rFonts w:ascii="Courier New" w:hAnsi="Courier New" w:cs="Courier New"/>
+          <w:sz w:val="20"/>
+          <w:szCs w:val="20"/>
+          <w:lang w:val="en-US"/>
+        </w:rPr>
+        <w:t xml:space="preserve">            break;</w:t>
+      </w:r>
+    </w:p>
+    <w:p>
+      <w:pPr>
+        <w:widowControl w:val="0"/>
+        <w:autoSpaceDE w:val="0"/>
+        <w:autoSpaceDN w:val="0"/>
+        <w:spacing w:after="0" w:line="240" w:lineRule="auto"/>
+        <w:outlineLvl w:val="0"/>
+        <w:rPr>
+          <w:rFonts w:ascii="Courier New" w:hAnsi="Courier New" w:cs="Courier New"/>
+          <w:sz w:val="20"/>
+          <w:szCs w:val="20"/>
+          <w:lang w:val="en-US"/>
+        </w:rPr>
+      </w:pPr>
+      <w:r>
+        <w:rPr>
+          <w:rFonts w:ascii="Courier New" w:hAnsi="Courier New" w:cs="Courier New"/>
+          <w:sz w:val="20"/>
+          <w:szCs w:val="20"/>
+          <w:lang w:val="en-US"/>
+        </w:rPr>
+        <w:t xml:space="preserve">        case 'B':</w:t>
+      </w:r>
+    </w:p>
+    <w:p>
+      <w:pPr>
+        <w:widowControl w:val="0"/>
+        <w:autoSpaceDE w:val="0"/>
+        <w:autoSpaceDN w:val="0"/>
+        <w:spacing w:after="0" w:line="240" w:lineRule="auto"/>
+        <w:outlineLvl w:val="0"/>
+        <w:rPr>
+          <w:rFonts w:ascii="Courier New" w:hAnsi="Courier New" w:cs="Courier New"/>
+          <w:sz w:val="20"/>
+          <w:szCs w:val="20"/>
+          <w:lang w:val="en-US"/>
+        </w:rPr>
+      </w:pPr>
+      <w:r>
+        <w:rPr>
+          <w:rFonts w:ascii="Courier New" w:hAnsi="Courier New" w:cs="Courier New"/>
+          <w:sz w:val="20"/>
+          <w:szCs w:val="20"/>
+          <w:lang w:val="en-US"/>
+        </w:rPr>
+        <w:t xml:space="preserve">            </w:t>
+      </w:r>
+      <w:proofErr w:type="spellStart"/>
+      <w:proofErr w:type="gramStart"/>
+      <w:r>
+        <w:rPr>
+          <w:rFonts w:ascii="Courier New" w:hAnsi="Courier New" w:cs="Courier New"/>
+          <w:sz w:val="20"/>
+          <w:szCs w:val="20"/>
+          <w:lang w:val="en-US"/>
+        </w:rPr>
+        <w:t>printf</w:t>
+      </w:r>
+      <w:proofErr w:type="spellEnd"/>
+      <w:r>
+        <w:rPr>
+          <w:rFonts w:ascii="Courier New" w:hAnsi="Courier New" w:cs="Courier New"/>
+          <w:sz w:val="20"/>
+          <w:szCs w:val="20"/>
+          <w:lang w:val="en-US"/>
+        </w:rPr>
+        <w:t>(</w:t>
+      </w:r>
+      <w:proofErr w:type="gramEnd"/>
+      <w:r>
+        <w:rPr>
+          <w:rFonts w:ascii="Courier New" w:hAnsi="Courier New" w:cs="Courier New"/>
+          <w:sz w:val="20"/>
+          <w:szCs w:val="20"/>
+          <w:lang w:val="en-US"/>
+        </w:rPr>
+        <w:t>"It's B!\n");</w:t>
+      </w:r>
+    </w:p>
+    <w:p>
+      <w:pPr>
+        <w:widowControl w:val="0"/>
+        <w:autoSpaceDE w:val="0"/>
+        <w:autoSpaceDN w:val="0"/>
+        <w:spacing w:after="0" w:line="240" w:lineRule="auto"/>
+        <w:outlineLvl w:val="0"/>
+        <w:rPr>
+          <w:rFonts w:ascii="Courier New" w:hAnsi="Courier New" w:cs="Courier New"/>
+          <w:sz w:val="20"/>
+          <w:szCs w:val="20"/>
+          <w:lang w:val="en-US"/>
+        </w:rPr>
+      </w:pPr>
+      <w:r>
+        <w:rPr>
+          <w:rFonts w:ascii="Courier New" w:hAnsi="Courier New" w:cs="Courier New"/>
+          <w:sz w:val="20"/>
+          <w:szCs w:val="20"/>
+          <w:lang w:val="en-US"/>
+        </w:rPr>
+        <w:t xml:space="preserve">            break;</w:t>
+      </w:r>
+    </w:p>
+    <w:p>
+      <w:pPr>
+        <w:widowControl w:val="0"/>
+        <w:autoSpaceDE w:val="0"/>
+        <w:autoSpaceDN w:val="0"/>
+        <w:spacing w:after="0" w:line="240" w:lineRule="auto"/>
+        <w:outlineLvl w:val="0"/>
+        <w:rPr>
+          <w:rFonts w:ascii="Courier New" w:hAnsi="Courier New" w:cs="Courier New"/>
+          <w:sz w:val="20"/>
+          <w:szCs w:val="20"/>
+          <w:lang w:val="en-US"/>
+        </w:rPr>
+      </w:pPr>
+      <w:r>
+        <w:rPr>
+          <w:rFonts w:ascii="Courier New" w:hAnsi="Courier New" w:cs="Courier New"/>
+          <w:sz w:val="20"/>
+          <w:szCs w:val="20"/>
+          <w:lang w:val="en-US"/>
+        </w:rPr>
+        <w:t xml:space="preserve">        case 'C':</w:t>
+      </w:r>
+    </w:p>
+    <w:p>
+      <w:pPr>
+        <w:widowControl w:val="0"/>
+        <w:autoSpaceDE w:val="0"/>
+        <w:autoSpaceDN w:val="0"/>
+        <w:spacing w:after="0" w:line="240" w:lineRule="auto"/>
+        <w:outlineLvl w:val="0"/>
+        <w:rPr>
+          <w:rFonts w:ascii="Courier New" w:hAnsi="Courier New" w:cs="Courier New"/>
+          <w:sz w:val="20"/>
+          <w:szCs w:val="20"/>
+          <w:lang w:val="en-US"/>
+        </w:rPr>
+      </w:pPr>
+      <w:r>
+        <w:rPr>
+          <w:rFonts w:ascii="Courier New" w:hAnsi="Courier New" w:cs="Courier New"/>
+          <w:sz w:val="20"/>
+          <w:szCs w:val="20"/>
+          <w:lang w:val="en-US"/>
+        </w:rPr>
+        <w:t xml:space="preserve">            </w:t>
+      </w:r>
+      <w:proofErr w:type="spellStart"/>
+      <w:proofErr w:type="gramStart"/>
+      <w:r>
+        <w:rPr>
+          <w:rFonts w:ascii="Courier New" w:hAnsi="Courier New" w:cs="Courier New"/>
+          <w:sz w:val="20"/>
+          <w:szCs w:val="20"/>
+          <w:lang w:val="en-US"/>
+        </w:rPr>
+        <w:t>printf</w:t>
+      </w:r>
+      <w:proofErr w:type="spellEnd"/>
+      <w:r>
+        <w:rPr>
+          <w:rFonts w:ascii="Courier New" w:hAnsi="Courier New" w:cs="Courier New"/>
+          <w:sz w:val="20"/>
+          <w:szCs w:val="20"/>
+          <w:lang w:val="en-US"/>
+        </w:rPr>
+        <w:t>(</w:t>
+      </w:r>
+      <w:proofErr w:type="gramEnd"/>
+      <w:r>
+        <w:rPr>
+          <w:rFonts w:ascii="Courier New" w:hAnsi="Courier New" w:cs="Courier New"/>
+          <w:sz w:val="20"/>
+          <w:szCs w:val="20"/>
+          <w:lang w:val="en-US"/>
+        </w:rPr>
+        <w:t>"It's C!\n");</w:t>
+      </w:r>
+    </w:p>
+    <w:p>
+      <w:pPr>
+        <w:widowControl w:val="0"/>
+        <w:autoSpaceDE w:val="0"/>
+        <w:autoSpaceDN w:val="0"/>
+        <w:spacing w:after="0" w:line="240" w:lineRule="auto"/>
+        <w:outlineLvl w:val="0"/>
+        <w:rPr>
+          <w:rFonts w:ascii="Courier New" w:hAnsi="Courier New" w:cs="Courier New"/>
+          <w:sz w:val="20"/>
+          <w:szCs w:val="20"/>
+          <w:lang w:val="en-US"/>
+        </w:rPr>
+      </w:pPr>
+      <w:r>
+        <w:rPr>
+          <w:rFonts w:ascii="Courier New" w:hAnsi="Courier New" w:cs="Courier New"/>
+          <w:sz w:val="20"/>
+          <w:szCs w:val="20"/>
+          <w:lang w:val="en-US"/>
+        </w:rPr>
+        <w:t xml:space="preserve">            break;</w:t>
+      </w:r>
+    </w:p>
+    <w:p>
+      <w:pPr>
+        <w:widowControl w:val="0"/>
+        <w:autoSpaceDE w:val="0"/>
+        <w:autoSpaceDN w:val="0"/>
+        <w:spacing w:after="0" w:line="240" w:lineRule="auto"/>
+        <w:outlineLvl w:val="0"/>
+        <w:rPr>
+          <w:rFonts w:ascii="Courier New" w:hAnsi="Courier New" w:cs="Courier New"/>
+          <w:sz w:val="20"/>
+          <w:szCs w:val="20"/>
+          <w:lang w:val="en-US"/>
+        </w:rPr>
+      </w:pPr>
+      <w:r>
+        <w:rPr>
+          <w:rFonts w:ascii="Courier New" w:hAnsi="Courier New" w:cs="Courier New"/>
+          <w:sz w:val="20"/>
+          <w:szCs w:val="20"/>
+          <w:lang w:val="en-US"/>
+        </w:rPr>
+        <w:t xml:space="preserve">        default:</w:t>
+      </w:r>
+    </w:p>
+    <w:p>
+      <w:pPr>
+        <w:widowControl w:val="0"/>
+        <w:autoSpaceDE w:val="0"/>
+        <w:autoSpaceDN w:val="0"/>
+        <w:spacing w:after="0" w:line="240" w:lineRule="auto"/>
+        <w:outlineLvl w:val="0"/>
+        <w:rPr>
+          <w:rFonts w:ascii="Courier New" w:hAnsi="Courier New" w:cs="Courier New"/>
+          <w:sz w:val="20"/>
+          <w:szCs w:val="20"/>
+          <w:lang w:val="en-US"/>
+        </w:rPr>
+      </w:pPr>
+      <w:r>
+        <w:rPr>
+          <w:rFonts w:ascii="Courier New" w:hAnsi="Courier New" w:cs="Courier New"/>
+          <w:sz w:val="20"/>
+          <w:szCs w:val="20"/>
+          <w:lang w:val="en-US"/>
+        </w:rPr>
+        <w:t xml:space="preserve">            </w:t>
+      </w:r>
+      <w:proofErr w:type="spellStart"/>
+      <w:proofErr w:type="gramStart"/>
+      <w:r>
+        <w:rPr>
+          <w:rFonts w:ascii="Courier New" w:hAnsi="Courier New" w:cs="Courier New"/>
+          <w:sz w:val="20"/>
+          <w:szCs w:val="20"/>
+          <w:lang w:val="en-US"/>
+        </w:rPr>
+        <w:t>printf</w:t>
+      </w:r>
+      <w:proofErr w:type="spellEnd"/>
+      <w:r>
+        <w:rPr>
+          <w:rFonts w:ascii="Courier New" w:hAnsi="Courier New" w:cs="Courier New"/>
+          <w:sz w:val="20"/>
+          <w:szCs w:val="20"/>
+          <w:lang w:val="en-US"/>
+        </w:rPr>
+        <w:t>(</w:t>
+      </w:r>
+      <w:proofErr w:type="gramEnd"/>
+      <w:r>
+        <w:rPr>
+          <w:rFonts w:ascii="Courier New" w:hAnsi="Courier New" w:cs="Courier New"/>
+          <w:sz w:val="20"/>
+          <w:szCs w:val="20"/>
+          <w:lang w:val="en-US"/>
+        </w:rPr>
+        <w:t>"It's nothing(\n");</w:t>
+      </w:r>
+    </w:p>
+    <w:p>
+      <w:pPr>
+        <w:widowControl w:val="0"/>
+        <w:autoSpaceDE w:val="0"/>
+        <w:autoSpaceDN w:val="0"/>
+        <w:spacing w:after="0" w:line="240" w:lineRule="auto"/>
+        <w:outlineLvl w:val="0"/>
+        <w:rPr>
+          <w:rFonts w:ascii="Courier New" w:hAnsi="Courier New" w:cs="Courier New"/>
+          <w:sz w:val="20"/>
+          <w:szCs w:val="20"/>
+          <w:lang w:val="en-US"/>
+        </w:rPr>
+      </w:pPr>
+      <w:r>
+        <w:rPr>
+          <w:rFonts w:ascii="Courier New" w:hAnsi="Courier New" w:cs="Courier New"/>
+          <w:sz w:val="20"/>
+          <w:szCs w:val="20"/>
+          <w:lang w:val="en-US"/>
+        </w:rPr>
+        <w:t xml:space="preserve">    }</w:t>
+      </w:r>
+    </w:p>
+    <w:p>
+      <w:pPr>
+        <w:widowControl w:val="0"/>
+        <w:autoSpaceDE w:val="0"/>
+        <w:autoSpaceDN w:val="0"/>
+        <w:spacing w:after="0" w:line="240" w:lineRule="auto"/>
+        <w:outlineLvl w:val="0"/>
+        <w:rPr>
+          <w:rFonts w:ascii="Courier New" w:hAnsi="Courier New" w:cs="Courier New"/>
+          <w:sz w:val="20"/>
+          <w:szCs w:val="20"/>
+          <w:lang w:val="en-US"/>
+        </w:rPr>
+      </w:pPr>
+      <w:r>
+        <w:rPr>
+          <w:rFonts w:ascii="Courier New" w:hAnsi="Courier New" w:cs="Courier New"/>
+          <w:sz w:val="20"/>
+          <w:szCs w:val="20"/>
+          <w:lang w:val="en-US"/>
+        </w:rPr>
+        <w:t xml:space="preserve">    return 0;</w:t>
+      </w:r>
+    </w:p>
+    <w:p>
+      <w:pPr>
+        <w:widowControl w:val="0"/>
+        <w:autoSpaceDE w:val="0"/>
+        <w:autoSpaceDN w:val="0"/>
+        <w:spacing w:after="0" w:line="240" w:lineRule="auto"/>
+        <w:outlineLvl w:val="0"/>
+        <w:rPr>
+          <w:rFonts w:ascii="Courier New" w:hAnsi="Courier New" w:cs="Courier New"/>
+          <w:sz w:val="20"/>
+          <w:szCs w:val="20"/>
+          <w:lang w:val="en-US"/>
+        </w:rPr>
+      </w:pPr>
+      <w:r>
+        <w:rPr>
+          <w:rFonts w:ascii="Courier New" w:hAnsi="Courier New" w:cs="Courier New"/>
+          <w:sz w:val="20"/>
+          <w:szCs w:val="20"/>
+          <w:lang w:val="en-US"/>
+        </w:rPr>
+        <w:t>}</w:t>
       </w:r>
     </w:p>
     <w:sectPr>
@@ -16878,7 +19781,7 @@
         <v:path o:extrusionok="f" gradientshapeok="t" o:connecttype="rect"/>
         <o:lock v:ext="edit" aspectratio="t"/>
       </v:shapetype>
-      <v:shape id="_x0000_i1047" type="#_x0000_t75" style="width:11.25pt;height:11.25pt" o:bullet="t">
+      <v:shape id="_x0000_i1443" type="#_x0000_t75" style="width:11.25pt;height:11.25pt" o:bullet="t">
         <v:imagedata r:id="rId1" o:title="msoA0AB"/>
       </v:shape>
     </w:pict>

</xml_diff>